<commit_message>
1 trial 18 aug
</commit_message>
<xml_diff>
--- a/dsr_hem_chatgpt1.docx
+++ b/dsr_hem_chatgpt1.docx
@@ -969,74 +969,1736 @@
         <w:lastRenderedPageBreak/>
         <w:t>You can match or nearly match the performance of training on the full 60,000 samples for 300+ epochs — while using significantly fewer resources.</w:t>
       </w:r>
-    </w:p>
-    <w:p>
-      <w:r>
-        <w:pict w14:anchorId="74E61445">
-          <v:rect id="_x0000_i1032" style="width:0;height:1.5pt" o:hralign="center" o:hrstd="t" o:hr="t"/>
-        </w:pict>
-      </w:r>
-    </w:p>
-    <w:p>
-      <w:pPr>
-        <w:pStyle w:val="FirstParagraph"/>
-        <w:rPr>
-          <w:rtl/>
-        </w:rPr>
-      </w:pPr>
-      <w:r>
-        <w:t xml:space="preserve">Would you like this </w:t>
-      </w:r>
-      <w:proofErr w:type="gramStart"/>
-      <w:r>
-        <w:t>exported</w:t>
-      </w:r>
-      <w:proofErr w:type="gramEnd"/>
-      <w:r>
-        <w:t xml:space="preserve"> as </w:t>
-      </w:r>
-      <w:r>
-        <w:rPr>
-          <w:rStyle w:val="VerbatimChar"/>
-        </w:rPr>
-        <w:t>.docx</w:t>
-      </w:r>
-      <w:r>
-        <w:t xml:space="preserve"> or </w:t>
-      </w:r>
-      <w:r>
-        <w:rPr>
-          <w:rStyle w:val="VerbatimChar"/>
-        </w:rPr>
-        <w:t>.pdf</w:t>
-      </w:r>
-      <w:r>
-        <w:t xml:space="preserve"> next?</w:t>
-      </w:r>
-    </w:p>
-    <w:p>
-      <w:pPr>
-        <w:pStyle w:val="BodyText"/>
-        <w:rPr>
-          <w:rtl/>
-        </w:rPr>
-      </w:pPr>
-    </w:p>
-    <w:p>
-      <w:pPr>
-        <w:pStyle w:val="BodyText"/>
-      </w:pPr>
-      <w:proofErr w:type="gramStart"/>
-      <w:r>
-        <w:rPr>
-          <w:rFonts w:hint="cs"/>
-          <w:rtl/>
-        </w:rPr>
-        <w:t>الف</w:t>
-      </w:r>
       <w:bookmarkEnd w:id="0"/>
       <w:bookmarkEnd w:id="9"/>
+    </w:p>
+    <w:p>
+      <w:pPr>
+        <w:pStyle w:val="BodyText"/>
+      </w:pPr>
+    </w:p>
+    <w:p>
+      <w:pPr>
+        <w:pStyle w:val="BodyText"/>
+      </w:pPr>
+    </w:p>
+    <w:p>
+      <w:pPr>
+        <w:keepNext/>
+        <w:keepLines/>
+        <w:spacing w:before="360" w:after="80"/>
+        <w:outlineLvl w:val="0"/>
+        <w:rPr>
+          <w:rFonts w:asciiTheme="majorHAnsi" w:eastAsiaTheme="majorEastAsia" w:hAnsiTheme="majorHAnsi" w:cstheme="majorBidi"/>
+          <w:color w:val="FF0000"/>
+          <w:sz w:val="40"/>
+          <w:szCs w:val="40"/>
+        </w:rPr>
+      </w:pPr>
+      <w:bookmarkStart w:id="10" w:name="final-consistent-hem-plan-with-n-60000"/>
+      <w:r>
+        <w:rPr>
+          <w:rFonts w:asciiTheme="majorHAnsi" w:eastAsiaTheme="majorEastAsia" w:hAnsiTheme="majorHAnsi" w:cstheme="majorBidi"/>
+          <w:color w:val="FF0000"/>
+          <w:sz w:val="40"/>
+          <w:szCs w:val="40"/>
+        </w:rPr>
+        <w:t>Final, consistent HEM plan (with N = 60,000)</w:t>
+      </w:r>
+    </w:p>
+    <w:p>
+      <w:pPr>
+        <w:keepNext/>
+        <w:keepLines/>
+        <w:spacing w:before="160" w:after="80"/>
+        <w:outlineLvl w:val="1"/>
+        <w:rPr>
+          <w:rFonts w:asciiTheme="majorHAnsi" w:eastAsiaTheme="majorEastAsia" w:hAnsiTheme="majorHAnsi" w:cstheme="majorBidi"/>
+          <w:color w:val="0F4761" w:themeColor="accent1" w:themeShade="BF"/>
+          <w:sz w:val="32"/>
+          <w:szCs w:val="32"/>
+        </w:rPr>
+      </w:pPr>
+      <w:bookmarkStart w:id="11" w:name="ratios-were-using"/>
+      <w:r>
+        <w:rPr>
+          <w:rFonts w:asciiTheme="majorHAnsi" w:eastAsiaTheme="majorEastAsia" w:hAnsiTheme="majorHAnsi" w:cstheme="majorBidi"/>
+          <w:color w:val="0F4761" w:themeColor="accent1" w:themeShade="BF"/>
+          <w:sz w:val="32"/>
+          <w:szCs w:val="32"/>
+        </w:rPr>
+        <w:t>Ratios we’re using</w:t>
+      </w:r>
+    </w:p>
+    <w:p>
+      <w:pPr>
+        <w:numPr>
+          <w:ilvl w:val="0"/>
+          <w:numId w:val="2"/>
+        </w:numPr>
+        <w:spacing w:before="36" w:after="36"/>
+      </w:pPr>
+      <w:r>
+        <w:t xml:space="preserve">Keep ratio after Phase 1 → </w:t>
+      </w:r>
+      <w:r>
+        <w:rPr>
+          <w:b/>
+          <w:bCs/>
+        </w:rPr>
+        <w:t>Phase 2 keep</w:t>
+      </w:r>
+      <w:r>
+        <w:t xml:space="preserve">: </w:t>
+      </w:r>
+      <w:r>
+        <w:rPr>
+          <w:b/>
+          <w:bCs/>
+        </w:rPr>
+        <w:t>r₁ = 60%</w:t>
+      </w:r>
+    </w:p>
+    <w:p>
+      <w:pPr>
+        <w:numPr>
+          <w:ilvl w:val="0"/>
+          <w:numId w:val="2"/>
+        </w:numPr>
+        <w:spacing w:before="36" w:after="36"/>
+      </w:pPr>
+      <w:r>
+        <w:t xml:space="preserve">Keep ratio after re-mining → </w:t>
+      </w:r>
+      <w:r>
+        <w:rPr>
+          <w:b/>
+          <w:bCs/>
+        </w:rPr>
+        <w:t>Phase 4 core keep</w:t>
+      </w:r>
+      <w:r>
+        <w:t xml:space="preserve">: </w:t>
+      </w:r>
+      <w:r>
+        <w:rPr>
+          <w:b/>
+          <w:bCs/>
+        </w:rPr>
+        <w:t>r₂ = 60%</w:t>
+      </w:r>
+      <w:r>
+        <w:t xml:space="preserve"> (of the Phase-2 set)</w:t>
+      </w:r>
+    </w:p>
+    <w:p>
+      <w:pPr>
+        <w:numPr>
+          <w:ilvl w:val="0"/>
+          <w:numId w:val="2"/>
+        </w:numPr>
+        <w:spacing w:before="36" w:after="36"/>
+      </w:pPr>
+      <w:r>
+        <w:t xml:space="preserve">Optional diversity </w:t>
+      </w:r>
+      <w:proofErr w:type="gramStart"/>
+      <w:r>
+        <w:t>mix</w:t>
+      </w:r>
       <w:proofErr w:type="gramEnd"/>
+      <w:r>
+        <w:t xml:space="preserve"> in Phase 4 (from the original dropped pool): </w:t>
+      </w:r>
+      <w:proofErr w:type="spellStart"/>
+      <w:r>
+        <w:rPr>
+          <w:b/>
+          <w:bCs/>
+        </w:rPr>
+        <w:t>p_mix</w:t>
+      </w:r>
+      <w:proofErr w:type="spellEnd"/>
+      <w:r>
+        <w:rPr>
+          <w:b/>
+          <w:bCs/>
+        </w:rPr>
+        <w:t xml:space="preserve"> = 10–15%</w:t>
+      </w:r>
+      <w:r>
+        <w:t xml:space="preserve"> (you choose)</w:t>
+      </w:r>
+    </w:p>
+    <w:p>
+      <w:r>
+        <w:pict w14:anchorId="39C73F8B">
+          <v:rect id="_x0000_i1178" style="width:0;height:1.5pt" o:hralign="center" o:hrstd="t" o:hr="t"/>
+        </w:pict>
+      </w:r>
+    </w:p>
+    <w:p>
+      <w:pPr>
+        <w:keepNext/>
+        <w:keepLines/>
+        <w:spacing w:before="160" w:after="80"/>
+        <w:outlineLvl w:val="1"/>
+        <w:rPr>
+          <w:rFonts w:asciiTheme="majorHAnsi" w:eastAsiaTheme="majorEastAsia" w:hAnsiTheme="majorHAnsi" w:cstheme="majorBidi"/>
+          <w:color w:val="0F4761" w:themeColor="accent1" w:themeShade="BF"/>
+          <w:sz w:val="32"/>
+          <w:szCs w:val="32"/>
+        </w:rPr>
+      </w:pPr>
+      <w:bookmarkStart w:id="12" w:name="phase-1-warm-up-training-logging"/>
+      <w:bookmarkEnd w:id="11"/>
+      <w:r>
+        <w:rPr>
+          <w:rFonts w:asciiTheme="majorHAnsi" w:eastAsiaTheme="majorEastAsia" w:hAnsiTheme="majorHAnsi" w:cstheme="majorBidi"/>
+          <w:color w:val="0F4761" w:themeColor="accent1" w:themeShade="BF"/>
+          <w:sz w:val="32"/>
+          <w:szCs w:val="32"/>
+        </w:rPr>
+        <w:t>Phase 1 — Warm-up (training + logging)</w:t>
+      </w:r>
+    </w:p>
+    <w:p>
+      <w:pPr>
+        <w:numPr>
+          <w:ilvl w:val="0"/>
+          <w:numId w:val="2"/>
+        </w:numPr>
+        <w:spacing w:before="36" w:after="36"/>
+      </w:pPr>
+      <w:r>
+        <w:rPr>
+          <w:b/>
+          <w:bCs/>
+        </w:rPr>
+        <w:t>Dataset used:</w:t>
+      </w:r>
+      <w:r>
+        <w:t xml:space="preserve"> full </w:t>
+      </w:r>
+      <w:r>
+        <w:rPr>
+          <w:b/>
+          <w:bCs/>
+        </w:rPr>
+        <w:t>N = 60,000</w:t>
+      </w:r>
+    </w:p>
+    <w:p>
+      <w:pPr>
+        <w:numPr>
+          <w:ilvl w:val="0"/>
+          <w:numId w:val="2"/>
+        </w:numPr>
+        <w:spacing w:before="36" w:after="36"/>
+      </w:pPr>
+      <w:r>
+        <w:rPr>
+          <w:b/>
+          <w:bCs/>
+        </w:rPr>
+        <w:t>What happens:</w:t>
+      </w:r>
+      <w:r>
+        <w:t xml:space="preserve"> train as usual and log per-sample loss/</w:t>
+      </w:r>
+      <w:proofErr w:type="spellStart"/>
+      <w:r>
+        <w:t>IoU</w:t>
+      </w:r>
+      <w:proofErr w:type="spellEnd"/>
+      <w:r>
+        <w:t xml:space="preserve"> (for later selection)</w:t>
+      </w:r>
+    </w:p>
+    <w:p>
+      <w:pPr>
+        <w:numPr>
+          <w:ilvl w:val="0"/>
+          <w:numId w:val="2"/>
+        </w:numPr>
+        <w:spacing w:before="36" w:after="36"/>
+      </w:pPr>
+      <w:r>
+        <w:rPr>
+          <w:b/>
+          <w:bCs/>
+        </w:rPr>
+        <w:t>Output for next phase:</w:t>
+      </w:r>
+      <w:r>
+        <w:t xml:space="preserve"> none (just logs)</w:t>
+      </w:r>
+    </w:p>
+    <w:p>
+      <w:pPr>
+        <w:keepNext/>
+        <w:keepLines/>
+        <w:spacing w:before="160" w:after="80"/>
+        <w:outlineLvl w:val="1"/>
+        <w:rPr>
+          <w:rFonts w:asciiTheme="majorHAnsi" w:eastAsiaTheme="majorEastAsia" w:hAnsiTheme="majorHAnsi" w:cstheme="majorBidi"/>
+          <w:color w:val="0F4761" w:themeColor="accent1" w:themeShade="BF"/>
+          <w:sz w:val="32"/>
+          <w:szCs w:val="32"/>
+        </w:rPr>
+      </w:pPr>
+      <w:bookmarkStart w:id="13" w:name="phase-2-first-hem-selection-training"/>
+      <w:bookmarkEnd w:id="12"/>
+      <w:r>
+        <w:rPr>
+          <w:rFonts w:asciiTheme="majorHAnsi" w:eastAsiaTheme="majorEastAsia" w:hAnsiTheme="majorHAnsi" w:cstheme="majorBidi"/>
+          <w:color w:val="0F4761" w:themeColor="accent1" w:themeShade="BF"/>
+          <w:sz w:val="32"/>
+          <w:szCs w:val="32"/>
+        </w:rPr>
+        <w:t>Phase 2 — First HEM selection + training</w:t>
+      </w:r>
+    </w:p>
+    <w:p>
+      <w:pPr>
+        <w:numPr>
+          <w:ilvl w:val="0"/>
+          <w:numId w:val="2"/>
+        </w:numPr>
+        <w:spacing w:before="36" w:after="36"/>
+      </w:pPr>
+      <w:r>
+        <w:rPr>
+          <w:b/>
+          <w:bCs/>
+        </w:rPr>
+        <w:t>Select:</w:t>
+      </w:r>
+      <w:r>
+        <w:t xml:space="preserve"> </w:t>
+      </w:r>
+      <w:r>
+        <w:rPr>
+          <w:b/>
+          <w:bCs/>
+        </w:rPr>
+        <w:t>top r₁ = 60%</w:t>
+      </w:r>
+      <w:r>
+        <w:t xml:space="preserve"> of the </w:t>
+      </w:r>
+      <w:r>
+        <w:rPr>
+          <w:b/>
+          <w:bCs/>
+        </w:rPr>
+        <w:t>60,000</w:t>
+      </w:r>
+      <w:r>
+        <w:t xml:space="preserve"> by hardness (from Phase-1 logs)</w:t>
+      </w:r>
+    </w:p>
+    <w:p>
+      <w:pPr>
+        <w:numPr>
+          <w:ilvl w:val="0"/>
+          <w:numId w:val="2"/>
+        </w:numPr>
+        <w:spacing w:before="36" w:after="36"/>
+      </w:pPr>
+      <w:r>
+        <w:rPr>
+          <w:b/>
+          <w:bCs/>
+        </w:rPr>
+        <w:t>Size:</w:t>
+      </w:r>
+      <w:r>
+        <w:t xml:space="preserve"> </w:t>
+      </w:r>
+      <w:r>
+        <w:rPr>
+          <w:b/>
+          <w:bCs/>
+        </w:rPr>
+        <w:t>36,000</w:t>
+      </w:r>
+      <w:r>
+        <w:t xml:space="preserve"> samples</w:t>
+      </w:r>
+    </w:p>
+    <w:p>
+      <w:pPr>
+        <w:numPr>
+          <w:ilvl w:val="0"/>
+          <w:numId w:val="2"/>
+        </w:numPr>
+        <w:spacing w:before="36" w:after="36"/>
+      </w:pPr>
+      <w:r>
+        <w:rPr>
+          <w:b/>
+          <w:bCs/>
+        </w:rPr>
+        <w:t>Dropped pool (for potential diversity later):</w:t>
+      </w:r>
+      <w:r>
+        <w:t xml:space="preserve"> original </w:t>
+      </w:r>
+      <w:r>
+        <w:rPr>
+          <w:b/>
+          <w:bCs/>
+        </w:rPr>
+        <w:t>60,000 − 36,000 = 24,000</w:t>
+      </w:r>
+    </w:p>
+    <w:p>
+      <w:pPr>
+        <w:numPr>
+          <w:ilvl w:val="0"/>
+          <w:numId w:val="2"/>
+        </w:numPr>
+        <w:spacing w:before="36" w:after="36"/>
+      </w:pPr>
+      <w:r>
+        <w:rPr>
+          <w:b/>
+          <w:bCs/>
+        </w:rPr>
+        <w:t xml:space="preserve">Train </w:t>
+      </w:r>
+      <w:proofErr w:type="gramStart"/>
+      <w:r>
+        <w:rPr>
+          <w:b/>
+          <w:bCs/>
+        </w:rPr>
+        <w:t>on:</w:t>
+      </w:r>
+      <w:proofErr w:type="gramEnd"/>
+      <w:r>
+        <w:t xml:space="preserve"> these </w:t>
+      </w:r>
+      <w:r>
+        <w:rPr>
+          <w:b/>
+          <w:bCs/>
+        </w:rPr>
+        <w:t>36,000</w:t>
+      </w:r>
+      <w:r>
+        <w:t xml:space="preserve"> for the whole Phase-2 window</w:t>
+      </w:r>
+    </w:p>
+    <w:p>
+      <w:pPr>
+        <w:keepNext/>
+        <w:keepLines/>
+        <w:spacing w:before="160" w:after="80"/>
+        <w:outlineLvl w:val="1"/>
+        <w:rPr>
+          <w:rFonts w:asciiTheme="majorHAnsi" w:eastAsiaTheme="majorEastAsia" w:hAnsiTheme="majorHAnsi" w:cstheme="majorBidi"/>
+          <w:color w:val="0F4761" w:themeColor="accent1" w:themeShade="BF"/>
+          <w:sz w:val="32"/>
+          <w:szCs w:val="32"/>
+        </w:rPr>
+      </w:pPr>
+      <w:bookmarkStart w:id="14" w:name="Xfb746b7cb5afce123f28690d915d1580d0e04ce"/>
+      <w:bookmarkEnd w:id="13"/>
+      <w:r>
+        <w:rPr>
+          <w:rFonts w:asciiTheme="majorHAnsi" w:eastAsiaTheme="majorEastAsia" w:hAnsiTheme="majorHAnsi" w:cstheme="majorBidi"/>
+          <w:color w:val="0F4761" w:themeColor="accent1" w:themeShade="BF"/>
+          <w:sz w:val="32"/>
+          <w:szCs w:val="32"/>
+        </w:rPr>
+        <w:t xml:space="preserve">Phase 3 — Re-mining window (no dataset </w:t>
+      </w:r>
+      <w:proofErr w:type="gramStart"/>
+      <w:r>
+        <w:rPr>
+          <w:rFonts w:asciiTheme="majorHAnsi" w:eastAsiaTheme="majorEastAsia" w:hAnsiTheme="majorHAnsi" w:cstheme="majorBidi"/>
+          <w:color w:val="0F4761" w:themeColor="accent1" w:themeShade="BF"/>
+          <w:sz w:val="32"/>
+          <w:szCs w:val="32"/>
+        </w:rPr>
+        <w:t>change</w:t>
+      </w:r>
+      <w:proofErr w:type="gramEnd"/>
+      <w:r>
+        <w:rPr>
+          <w:rFonts w:asciiTheme="majorHAnsi" w:eastAsiaTheme="majorEastAsia" w:hAnsiTheme="majorHAnsi" w:cstheme="majorBidi"/>
+          <w:color w:val="0F4761" w:themeColor="accent1" w:themeShade="BF"/>
+          <w:sz w:val="32"/>
+          <w:szCs w:val="32"/>
+        </w:rPr>
+        <w:t xml:space="preserve"> yet)</w:t>
+      </w:r>
+    </w:p>
+    <w:p>
+      <w:pPr>
+        <w:numPr>
+          <w:ilvl w:val="0"/>
+          <w:numId w:val="2"/>
+        </w:numPr>
+        <w:spacing w:before="36" w:after="36"/>
+      </w:pPr>
+      <w:r>
+        <w:rPr>
+          <w:b/>
+          <w:bCs/>
+        </w:rPr>
+        <w:t>Keep training on the same 36,000</w:t>
+      </w:r>
+      <w:r>
+        <w:t xml:space="preserve"> (no change to sampler)</w:t>
+      </w:r>
+    </w:p>
+    <w:p>
+      <w:pPr>
+        <w:numPr>
+          <w:ilvl w:val="0"/>
+          <w:numId w:val="2"/>
+        </w:numPr>
+        <w:spacing w:before="36" w:after="36"/>
+      </w:pPr>
+      <w:r>
+        <w:rPr>
+          <w:b/>
+          <w:bCs/>
+        </w:rPr>
+        <w:t>At the end of this window:</w:t>
+      </w:r>
+      <w:r>
+        <w:t xml:space="preserve"> re-log loss/</w:t>
+      </w:r>
+      <w:proofErr w:type="spellStart"/>
+      <w:r>
+        <w:t>IoU</w:t>
+      </w:r>
+      <w:proofErr w:type="spellEnd"/>
+      <w:r>
+        <w:t xml:space="preserve"> and recompute hardness </w:t>
+      </w:r>
+      <w:r>
+        <w:rPr>
+          <w:b/>
+          <w:bCs/>
+        </w:rPr>
+        <w:t>on these 36,000</w:t>
+      </w:r>
+    </w:p>
+    <w:p>
+      <w:pPr>
+        <w:numPr>
+          <w:ilvl w:val="0"/>
+          <w:numId w:val="2"/>
+        </w:numPr>
+        <w:spacing w:before="36" w:after="36"/>
+      </w:pPr>
+      <w:r>
+        <w:rPr>
+          <w:b/>
+          <w:bCs/>
+        </w:rPr>
+        <w:t>Purpose:</w:t>
+      </w:r>
+      <w:r>
+        <w:t xml:space="preserve"> identify which of the </w:t>
+      </w:r>
+      <w:r>
+        <w:rPr>
+          <w:b/>
+          <w:bCs/>
+        </w:rPr>
+        <w:t>36,000</w:t>
+      </w:r>
+      <w:r>
+        <w:t xml:space="preserve"> are </w:t>
+      </w:r>
+      <w:r>
+        <w:rPr>
+          <w:i/>
+          <w:iCs/>
+        </w:rPr>
+        <w:t>still</w:t>
+      </w:r>
+      <w:r>
+        <w:t xml:space="preserve"> hard now</w:t>
+      </w:r>
+    </w:p>
+    <w:p>
+      <w:pPr>
+        <w:numPr>
+          <w:ilvl w:val="0"/>
+          <w:numId w:val="2"/>
+        </w:numPr>
+        <w:spacing w:before="36" w:after="36"/>
+      </w:pPr>
+      <w:r>
+        <w:rPr>
+          <w:b/>
+          <w:bCs/>
+        </w:rPr>
+        <w:t>Output for next phase:</w:t>
+      </w:r>
+      <w:r>
+        <w:t xml:space="preserve"> a </w:t>
+      </w:r>
+      <w:r>
+        <w:rPr>
+          <w:b/>
+          <w:bCs/>
+        </w:rPr>
+        <w:t>new ranking</w:t>
+      </w:r>
+      <w:r>
+        <w:t xml:space="preserve"> of the 36,000; you will take the top </w:t>
+      </w:r>
+      <w:r>
+        <w:rPr>
+          <w:b/>
+          <w:bCs/>
+        </w:rPr>
+        <w:t>r₂ = 60%</w:t>
+      </w:r>
+      <w:r>
+        <w:t xml:space="preserve"> of them for Phase 4</w:t>
+      </w:r>
+    </w:p>
+    <w:p>
+      <w:pPr>
+        <w:spacing w:before="100" w:after="100"/>
+        <w:ind w:left="480" w:right="480"/>
+      </w:pPr>
+      <w:r>
+        <w:t xml:space="preserve">Phase 3 is not a new subset; it’s just the </w:t>
+      </w:r>
+      <w:r>
+        <w:rPr>
+          <w:b/>
+          <w:bCs/>
+        </w:rPr>
+        <w:t>measurement step</w:t>
+      </w:r>
+      <w:r>
+        <w:t xml:space="preserve"> to refresh hardness with the updated model. You can also do this snapshot at the </w:t>
+      </w:r>
+      <w:r>
+        <w:rPr>
+          <w:b/>
+          <w:bCs/>
+        </w:rPr>
+        <w:t>end of Phase 2</w:t>
+      </w:r>
+      <w:r>
+        <w:t xml:space="preserve"> instead of reserving a special window—same outcome.</w:t>
+      </w:r>
+    </w:p>
+    <w:p>
+      <w:pPr>
+        <w:keepNext/>
+        <w:keepLines/>
+        <w:spacing w:before="160" w:after="80"/>
+        <w:outlineLvl w:val="1"/>
+        <w:rPr>
+          <w:rFonts w:asciiTheme="majorHAnsi" w:eastAsiaTheme="majorEastAsia" w:hAnsiTheme="majorHAnsi" w:cstheme="majorBidi"/>
+          <w:color w:val="0F4761" w:themeColor="accent1" w:themeShade="BF"/>
+          <w:sz w:val="32"/>
+          <w:szCs w:val="32"/>
+        </w:rPr>
+      </w:pPr>
+      <w:bookmarkStart w:id="15" w:name="Xea4dd2ab03471ccacda62785eb1032abdef0f7c"/>
+      <w:bookmarkEnd w:id="14"/>
+      <w:r>
+        <w:rPr>
+          <w:rFonts w:asciiTheme="majorHAnsi" w:eastAsiaTheme="majorEastAsia" w:hAnsiTheme="majorHAnsi" w:cstheme="majorBidi"/>
+          <w:color w:val="0F4761" w:themeColor="accent1" w:themeShade="BF"/>
+          <w:sz w:val="32"/>
+          <w:szCs w:val="32"/>
+        </w:rPr>
+        <w:lastRenderedPageBreak/>
+        <w:t>Phase 4 — Refined HEM set (+ optional diversity)</w:t>
+      </w:r>
+    </w:p>
+    <w:p>
+      <w:pPr>
+        <w:numPr>
+          <w:ilvl w:val="0"/>
+          <w:numId w:val="2"/>
+        </w:numPr>
+      </w:pPr>
+      <w:r>
+        <w:rPr>
+          <w:b/>
+          <w:bCs/>
+        </w:rPr>
+        <w:t>Core set:</w:t>
+      </w:r>
+      <w:r>
+        <w:t xml:space="preserve"> </w:t>
+      </w:r>
+      <w:r>
+        <w:rPr>
+          <w:b/>
+          <w:bCs/>
+        </w:rPr>
+        <w:t>top r₂ = 60%</w:t>
+      </w:r>
+      <w:r>
+        <w:t xml:space="preserve"> of the </w:t>
+      </w:r>
+      <w:r>
+        <w:rPr>
+          <w:b/>
+          <w:bCs/>
+        </w:rPr>
+        <w:t>36,000</w:t>
+      </w:r>
+      <w:r>
+        <w:t xml:space="preserve"> (based on Phase-3 hardness) → </w:t>
+      </w:r>
+      <w:r>
+        <w:rPr>
+          <w:b/>
+          <w:bCs/>
+        </w:rPr>
+        <w:t>21,600</w:t>
+      </w:r>
+      <w:r>
+        <w:t xml:space="preserve"> samples (</w:t>
+      </w:r>
+      <w:r>
+        <w:rPr>
+          <w:b/>
+          <w:bCs/>
+        </w:rPr>
+        <w:t>36% of the original 60,000</w:t>
+      </w:r>
+      <w:r>
+        <w:t>)</w:t>
+      </w:r>
+    </w:p>
+    <w:p>
+      <w:pPr>
+        <w:numPr>
+          <w:ilvl w:val="0"/>
+          <w:numId w:val="2"/>
+        </w:numPr>
+      </w:pPr>
+      <w:r>
+        <w:rPr>
+          <w:b/>
+          <w:bCs/>
+        </w:rPr>
+        <w:t>Optional diversity add-back:</w:t>
+      </w:r>
+      <w:r>
+        <w:t xml:space="preserve"> sample from the </w:t>
+      </w:r>
+      <w:r>
+        <w:rPr>
+          <w:b/>
+          <w:bCs/>
+        </w:rPr>
+        <w:t>originally dropped pool of 24,000</w:t>
+      </w:r>
+      <w:r>
+        <w:t xml:space="preserve"> (i.e., the 60k→36k drop in Phase 2).</w:t>
+      </w:r>
+    </w:p>
+    <w:p>
+      <w:pPr>
+        <w:numPr>
+          <w:ilvl w:val="1"/>
+          <w:numId w:val="2"/>
+        </w:numPr>
+        <w:spacing w:before="36" w:after="36"/>
+      </w:pPr>
+      <w:r>
+        <w:t xml:space="preserve">If </w:t>
+      </w:r>
+      <w:proofErr w:type="spellStart"/>
+      <w:r>
+        <w:rPr>
+          <w:b/>
+          <w:bCs/>
+        </w:rPr>
+        <w:t>p_mix</w:t>
+      </w:r>
+      <w:proofErr w:type="spellEnd"/>
+      <w:r>
+        <w:rPr>
+          <w:b/>
+          <w:bCs/>
+        </w:rPr>
+        <w:t xml:space="preserve"> = 10%</w:t>
+      </w:r>
+      <w:r>
+        <w:t xml:space="preserve"> of that dropped pool → add </w:t>
+      </w:r>
+      <w:r>
+        <w:rPr>
+          <w:b/>
+          <w:bCs/>
+        </w:rPr>
+        <w:t>2,400</w:t>
+      </w:r>
+      <w:r>
+        <w:t xml:space="preserve"> → total </w:t>
+      </w:r>
+      <w:r>
+        <w:rPr>
+          <w:b/>
+          <w:bCs/>
+        </w:rPr>
+        <w:t>24,000</w:t>
+      </w:r>
+      <w:r>
+        <w:t xml:space="preserve"> (40% of base)</w:t>
+      </w:r>
+    </w:p>
+    <w:p>
+      <w:pPr>
+        <w:numPr>
+          <w:ilvl w:val="1"/>
+          <w:numId w:val="2"/>
+        </w:numPr>
+        <w:spacing w:before="36" w:after="36"/>
+      </w:pPr>
+      <w:r>
+        <w:t xml:space="preserve">If </w:t>
+      </w:r>
+      <w:proofErr w:type="spellStart"/>
+      <w:r>
+        <w:rPr>
+          <w:b/>
+          <w:bCs/>
+        </w:rPr>
+        <w:t>p_mix</w:t>
+      </w:r>
+      <w:proofErr w:type="spellEnd"/>
+      <w:r>
+        <w:rPr>
+          <w:b/>
+          <w:bCs/>
+        </w:rPr>
+        <w:t xml:space="preserve"> = 15%</w:t>
+      </w:r>
+      <w:r>
+        <w:t xml:space="preserve"> → add </w:t>
+      </w:r>
+      <w:r>
+        <w:rPr>
+          <w:b/>
+          <w:bCs/>
+        </w:rPr>
+        <w:t>3,600</w:t>
+      </w:r>
+      <w:r>
+        <w:t xml:space="preserve"> → total </w:t>
+      </w:r>
+      <w:r>
+        <w:rPr>
+          <w:b/>
+          <w:bCs/>
+        </w:rPr>
+        <w:t>25,200</w:t>
+      </w:r>
+      <w:r>
+        <w:t xml:space="preserve"> (42% of base)</w:t>
+      </w:r>
+    </w:p>
+    <w:p>
+      <w:pPr>
+        <w:spacing w:before="180" w:after="180"/>
+      </w:pPr>
+      <w:r>
+        <w:rPr>
+          <w:b/>
+          <w:bCs/>
+        </w:rPr>
+        <w:t>Recommendation (verified):</w:t>
+      </w:r>
+      <w:r>
+        <w:t xml:space="preserve"> if you add diversity, take it from the </w:t>
+      </w:r>
+      <w:r>
+        <w:rPr>
+          <w:b/>
+          <w:bCs/>
+        </w:rPr>
+        <w:t>original 24,000</w:t>
+      </w:r>
+      <w:r>
+        <w:t xml:space="preserve"> that were never trained in Phase 2/3. This re-introduces distribution coverage you haven’t seen recently. (You </w:t>
+      </w:r>
+      <w:r>
+        <w:rPr>
+          <w:i/>
+          <w:iCs/>
+        </w:rPr>
+        <w:t>could</w:t>
+      </w:r>
+      <w:r>
+        <w:t xml:space="preserve"> instead pull from the </w:t>
+      </w:r>
+      <w:r>
+        <w:rPr>
+          <w:b/>
+          <w:bCs/>
+        </w:rPr>
+        <w:t>14,400</w:t>
+      </w:r>
+      <w:r>
+        <w:t xml:space="preserve"> newly dropped within the 36k after re-mining, but that’s less diverse.)</w:t>
+      </w:r>
+    </w:p>
+    <w:p>
+      <w:r>
+        <w:pict w14:anchorId="2BDD938B">
+          <v:rect id="_x0000_i1179" style="width:0;height:1.5pt" o:hralign="center" o:hrstd="t" o:hr="t"/>
+        </w:pict>
+      </w:r>
+    </w:p>
+    <w:p>
+      <w:pPr>
+        <w:keepNext/>
+        <w:keepLines/>
+        <w:spacing w:before="160" w:after="80"/>
+        <w:outlineLvl w:val="1"/>
+        <w:rPr>
+          <w:rFonts w:asciiTheme="majorHAnsi" w:eastAsiaTheme="majorEastAsia" w:hAnsiTheme="majorHAnsi" w:cstheme="majorBidi"/>
+          <w:color w:val="0F4761" w:themeColor="accent1" w:themeShade="BF"/>
+          <w:sz w:val="32"/>
+          <w:szCs w:val="32"/>
+        </w:rPr>
+      </w:pPr>
+      <w:bookmarkStart w:id="16" w:name="one-glance-table-n-60000"/>
+      <w:bookmarkEnd w:id="15"/>
+      <w:r>
+        <w:rPr>
+          <w:rFonts w:asciiTheme="majorHAnsi" w:eastAsiaTheme="majorEastAsia" w:hAnsiTheme="majorHAnsi" w:cstheme="majorBidi"/>
+          <w:color w:val="0F4761" w:themeColor="accent1" w:themeShade="BF"/>
+          <w:sz w:val="32"/>
+          <w:szCs w:val="32"/>
+        </w:rPr>
+        <w:t>One-glance table (N = 60,000)</w:t>
+      </w:r>
+    </w:p>
+    <w:tbl>
+      <w:tblPr>
+        <w:tblStyle w:val="Table"/>
+        <w:tblW w:w="5000" w:type="pct"/>
+        <w:tblLayout w:type="fixed"/>
+        <w:tblLook w:val="0020" w:firstRow="1" w:lastRow="0" w:firstColumn="0" w:lastColumn="0" w:noHBand="0" w:noVBand="0"/>
+      </w:tblPr>
+      <w:tblGrid>
+        <w:gridCol w:w="363"/>
+        <w:gridCol w:w="2829"/>
+        <w:gridCol w:w="435"/>
+        <w:gridCol w:w="5949"/>
+      </w:tblGrid>
+      <w:tr>
+        <w:trPr>
+          <w:cnfStyle w:val="100000000000" w:firstRow="1" w:lastRow="0" w:firstColumn="0" w:lastColumn="0" w:oddVBand="0" w:evenVBand="0" w:oddHBand="0" w:evenHBand="0" w:firstRowFirstColumn="0" w:firstRowLastColumn="0" w:lastRowFirstColumn="0" w:lastRowLastColumn="0"/>
+          <w:tblHeader/>
+        </w:trPr>
+        <w:tc>
+          <w:tcPr>
+            <w:tcW w:w="300" w:type="dxa"/>
+          </w:tcPr>
+          <w:p>
+            <w:pPr>
+              <w:spacing w:before="36" w:after="36"/>
+            </w:pPr>
+            <w:r>
+              <w:t>Phase</w:t>
+            </w:r>
+          </w:p>
+        </w:tc>
+        <w:tc>
+          <w:tcPr>
+            <w:tcW w:w="2340" w:type="dxa"/>
+          </w:tcPr>
+          <w:p>
+            <w:pPr>
+              <w:spacing w:before="36" w:after="36"/>
+            </w:pPr>
+            <w:r>
+              <w:t>What you train on</w:t>
+            </w:r>
+          </w:p>
+        </w:tc>
+        <w:tc>
+          <w:tcPr>
+            <w:tcW w:w="360" w:type="dxa"/>
+          </w:tcPr>
+          <w:p>
+            <w:pPr>
+              <w:spacing w:before="36" w:after="36"/>
+              <w:jc w:val="right"/>
+            </w:pPr>
+            <w:r>
+              <w:t>Count</w:t>
+            </w:r>
+          </w:p>
+        </w:tc>
+        <w:tc>
+          <w:tcPr>
+            <w:tcW w:w="4920" w:type="dxa"/>
+          </w:tcPr>
+          <w:p>
+            <w:pPr>
+              <w:spacing w:before="36" w:after="36"/>
+            </w:pPr>
+            <w:r>
+              <w:t>Notes</w:t>
+            </w:r>
+          </w:p>
+        </w:tc>
+      </w:tr>
+      <w:tr>
+        <w:tc>
+          <w:tcPr>
+            <w:tcW w:w="300" w:type="dxa"/>
+          </w:tcPr>
+          <w:p>
+            <w:pPr>
+              <w:spacing w:before="36" w:after="36"/>
+            </w:pPr>
+            <w:r>
+              <w:t>1</w:t>
+            </w:r>
+          </w:p>
+        </w:tc>
+        <w:tc>
+          <w:tcPr>
+            <w:tcW w:w="2340" w:type="dxa"/>
+          </w:tcPr>
+          <w:p>
+            <w:pPr>
+              <w:spacing w:before="36" w:after="36"/>
+            </w:pPr>
+            <w:r>
+              <w:t>Full dataset</w:t>
+            </w:r>
+          </w:p>
+        </w:tc>
+        <w:tc>
+          <w:tcPr>
+            <w:tcW w:w="360" w:type="dxa"/>
+          </w:tcPr>
+          <w:p>
+            <w:pPr>
+              <w:spacing w:before="36" w:after="36"/>
+              <w:jc w:val="right"/>
+            </w:pPr>
+            <w:r>
+              <w:t>60,000</w:t>
+            </w:r>
+          </w:p>
+        </w:tc>
+        <w:tc>
+          <w:tcPr>
+            <w:tcW w:w="4920" w:type="dxa"/>
+          </w:tcPr>
+          <w:p>
+            <w:pPr>
+              <w:spacing w:before="36" w:after="36"/>
+            </w:pPr>
+            <w:r>
+              <w:t>Log loss/</w:t>
+            </w:r>
+            <w:proofErr w:type="spellStart"/>
+            <w:r>
+              <w:t>IoU</w:t>
+            </w:r>
+            <w:proofErr w:type="spellEnd"/>
+            <w:r>
+              <w:t xml:space="preserve"> for selection</w:t>
+            </w:r>
+          </w:p>
+        </w:tc>
+      </w:tr>
+      <w:tr>
+        <w:tc>
+          <w:tcPr>
+            <w:tcW w:w="300" w:type="dxa"/>
+          </w:tcPr>
+          <w:p>
+            <w:pPr>
+              <w:spacing w:before="36" w:after="36"/>
+            </w:pPr>
+            <w:r>
+              <w:t>2</w:t>
+            </w:r>
+          </w:p>
+        </w:tc>
+        <w:tc>
+          <w:tcPr>
+            <w:tcW w:w="2340" w:type="dxa"/>
+          </w:tcPr>
+          <w:p>
+            <w:pPr>
+              <w:spacing w:before="36" w:after="36"/>
+            </w:pPr>
+            <w:r>
+              <w:t>Top 60% by hardness (from Phase 1 logs)</w:t>
+            </w:r>
+          </w:p>
+        </w:tc>
+        <w:tc>
+          <w:tcPr>
+            <w:tcW w:w="360" w:type="dxa"/>
+          </w:tcPr>
+          <w:p>
+            <w:pPr>
+              <w:spacing w:before="36" w:after="36"/>
+              <w:jc w:val="right"/>
+            </w:pPr>
+            <w:r>
+              <w:t>36,000</w:t>
+            </w:r>
+          </w:p>
+        </w:tc>
+        <w:tc>
+          <w:tcPr>
+            <w:tcW w:w="4920" w:type="dxa"/>
+          </w:tcPr>
+          <w:p>
+            <w:pPr>
+              <w:spacing w:before="36" w:after="36"/>
+            </w:pPr>
+            <w:r>
+              <w:t>Train; build skill; no changes</w:t>
+            </w:r>
+          </w:p>
+        </w:tc>
+      </w:tr>
+      <w:tr>
+        <w:tc>
+          <w:tcPr>
+            <w:tcW w:w="300" w:type="dxa"/>
+          </w:tcPr>
+          <w:p>
+            <w:pPr>
+              <w:spacing w:before="36" w:after="36"/>
+            </w:pPr>
+            <w:r>
+              <w:t>3</w:t>
+            </w:r>
+          </w:p>
+        </w:tc>
+        <w:tc>
+          <w:tcPr>
+            <w:tcW w:w="2340" w:type="dxa"/>
+          </w:tcPr>
+          <w:p>
+            <w:pPr>
+              <w:spacing w:before="36" w:after="36"/>
+            </w:pPr>
+            <w:r>
+              <w:t>Same 36,000 (just re-log hardness)</w:t>
+            </w:r>
+          </w:p>
+        </w:tc>
+        <w:tc>
+          <w:tcPr>
+            <w:tcW w:w="360" w:type="dxa"/>
+          </w:tcPr>
+          <w:p>
+            <w:pPr>
+              <w:spacing w:before="36" w:after="36"/>
+              <w:jc w:val="right"/>
+            </w:pPr>
+            <w:r>
+              <w:t>36,000</w:t>
+            </w:r>
+          </w:p>
+        </w:tc>
+        <w:tc>
+          <w:tcPr>
+            <w:tcW w:w="4920" w:type="dxa"/>
+          </w:tcPr>
+          <w:p>
+            <w:pPr>
+              <w:spacing w:before="36" w:after="36"/>
+            </w:pPr>
+            <w:r>
+              <w:rPr>
+                <w:b/>
+                <w:bCs/>
+              </w:rPr>
+              <w:t>No change</w:t>
+            </w:r>
+            <w:r>
+              <w:t xml:space="preserve"> to sampler; produce a fresh ranking</w:t>
+            </w:r>
+          </w:p>
+        </w:tc>
+      </w:tr>
+      <w:tr>
+        <w:tc>
+          <w:tcPr>
+            <w:tcW w:w="300" w:type="dxa"/>
+          </w:tcPr>
+          <w:p>
+            <w:pPr>
+              <w:spacing w:before="36" w:after="36"/>
+            </w:pPr>
+            <w:r>
+              <w:t>4</w:t>
+            </w:r>
+          </w:p>
+        </w:tc>
+        <w:tc>
+          <w:tcPr>
+            <w:tcW w:w="2340" w:type="dxa"/>
+          </w:tcPr>
+          <w:p>
+            <w:pPr>
+              <w:spacing w:before="36" w:after="36"/>
+            </w:pPr>
+            <w:r>
+              <w:rPr>
+                <w:b/>
+                <w:bCs/>
+              </w:rPr>
+              <w:t>Core:</w:t>
+            </w:r>
+            <w:r>
+              <w:t xml:space="preserve"> top 60% of the Phase-2 set</w:t>
+            </w:r>
+          </w:p>
+        </w:tc>
+        <w:tc>
+          <w:tcPr>
+            <w:tcW w:w="360" w:type="dxa"/>
+          </w:tcPr>
+          <w:p>
+            <w:pPr>
+              <w:spacing w:before="36" w:after="36"/>
+              <w:jc w:val="right"/>
+            </w:pPr>
+            <w:r>
+              <w:t>21,600</w:t>
+            </w:r>
+          </w:p>
+        </w:tc>
+        <w:tc>
+          <w:tcPr>
+            <w:tcW w:w="4920" w:type="dxa"/>
+          </w:tcPr>
+          <w:p>
+            <w:pPr>
+              <w:spacing w:before="36" w:after="36"/>
+            </w:pPr>
+            <w:r>
+              <w:t xml:space="preserve">36% of base; </w:t>
+            </w:r>
+            <w:r>
+              <w:rPr>
+                <w:b/>
+                <w:bCs/>
+              </w:rPr>
+              <w:t>optionally</w:t>
+            </w:r>
+            <w:r>
+              <w:t xml:space="preserve"> add 2,400–3,600 from the </w:t>
+            </w:r>
+            <w:r>
+              <w:rPr>
+                <w:b/>
+                <w:bCs/>
+              </w:rPr>
+              <w:t>original</w:t>
+            </w:r>
+            <w:r>
+              <w:t xml:space="preserve"> 24k dropped pool</w:t>
+            </w:r>
+          </w:p>
+        </w:tc>
+      </w:tr>
+    </w:tbl>
+    <w:p>
+      <w:r>
+        <w:lastRenderedPageBreak/>
+        <w:pict w14:anchorId="6E721722">
+          <v:rect id="_x0000_i1180" style="width:0;height:1.5pt" o:hralign="center" o:hrstd="t" o:hr="t"/>
+        </w:pict>
+      </w:r>
+    </w:p>
+    <w:p>
+      <w:pPr>
+        <w:keepNext/>
+        <w:keepLines/>
+        <w:spacing w:before="160" w:after="80"/>
+        <w:outlineLvl w:val="1"/>
+        <w:rPr>
+          <w:rFonts w:asciiTheme="majorHAnsi" w:eastAsiaTheme="majorEastAsia" w:hAnsiTheme="majorHAnsi" w:cstheme="majorBidi"/>
+          <w:color w:val="0F4761" w:themeColor="accent1" w:themeShade="BF"/>
+          <w:sz w:val="32"/>
+          <w:szCs w:val="32"/>
+        </w:rPr>
+      </w:pPr>
+      <w:bookmarkStart w:id="17" w:name="formulas-general-n"/>
+      <w:bookmarkEnd w:id="16"/>
+      <w:r>
+        <w:rPr>
+          <w:rFonts w:asciiTheme="majorHAnsi" w:eastAsiaTheme="majorEastAsia" w:hAnsiTheme="majorHAnsi" w:cstheme="majorBidi"/>
+          <w:color w:val="0F4761" w:themeColor="accent1" w:themeShade="BF"/>
+          <w:sz w:val="32"/>
+          <w:szCs w:val="32"/>
+        </w:rPr>
+        <w:t>Formulas (general N)</w:t>
+      </w:r>
+    </w:p>
+    <w:p>
+      <w:pPr>
+        <w:numPr>
+          <w:ilvl w:val="0"/>
+          <w:numId w:val="2"/>
+        </w:numPr>
+        <w:spacing w:before="36" w:after="36"/>
+      </w:pPr>
+      <w:r>
+        <w:rPr>
+          <w:b/>
+          <w:bCs/>
+        </w:rPr>
+        <w:t>Phase-2 set:</w:t>
+      </w:r>
+      <w:r>
+        <w:t xml:space="preserve"> </w:t>
+      </w:r>
+      <w:r>
+        <w:rPr>
+          <w:rFonts w:ascii="Consolas" w:hAnsi="Consolas"/>
+          <w:sz w:val="22"/>
+        </w:rPr>
+        <w:t>N_phase2 = N * r₁</w:t>
+      </w:r>
+    </w:p>
+    <w:p>
+      <w:pPr>
+        <w:numPr>
+          <w:ilvl w:val="0"/>
+          <w:numId w:val="2"/>
+        </w:numPr>
+        <w:spacing w:before="36" w:after="36"/>
+      </w:pPr>
+      <w:r>
+        <w:rPr>
+          <w:b/>
+          <w:bCs/>
+        </w:rPr>
+        <w:t>Phase-4 core:</w:t>
+      </w:r>
+      <w:r>
+        <w:t xml:space="preserve"> </w:t>
+      </w:r>
+      <w:proofErr w:type="spellStart"/>
+      <w:r>
+        <w:rPr>
+          <w:rFonts w:ascii="Consolas" w:hAnsi="Consolas"/>
+          <w:sz w:val="22"/>
+        </w:rPr>
+        <w:t>N_core</w:t>
+      </w:r>
+      <w:proofErr w:type="spellEnd"/>
+      <w:r>
+        <w:rPr>
+          <w:rFonts w:ascii="Consolas" w:hAnsi="Consolas"/>
+          <w:sz w:val="22"/>
+        </w:rPr>
+        <w:t xml:space="preserve"> = N * r₁ * r₂</w:t>
+      </w:r>
+    </w:p>
+    <w:p>
+      <w:pPr>
+        <w:numPr>
+          <w:ilvl w:val="0"/>
+          <w:numId w:val="2"/>
+        </w:numPr>
+        <w:spacing w:before="36" w:after="36"/>
+      </w:pPr>
+      <w:r>
+        <w:rPr>
+          <w:b/>
+          <w:bCs/>
+        </w:rPr>
+        <w:t>Dropped pool after Phase-2:</w:t>
+      </w:r>
+      <w:r>
+        <w:t xml:space="preserve"> </w:t>
+      </w:r>
+      <w:proofErr w:type="spellStart"/>
+      <w:r>
+        <w:rPr>
+          <w:rFonts w:ascii="Consolas" w:hAnsi="Consolas"/>
+          <w:sz w:val="22"/>
+        </w:rPr>
+        <w:t>N_drop</w:t>
+      </w:r>
+      <w:proofErr w:type="spellEnd"/>
+      <w:r>
+        <w:rPr>
+          <w:rFonts w:ascii="Consolas" w:hAnsi="Consolas"/>
+          <w:sz w:val="22"/>
+        </w:rPr>
+        <w:t xml:space="preserve"> = N * (1 − r₁)</w:t>
+      </w:r>
+    </w:p>
+    <w:p>
+      <w:pPr>
+        <w:numPr>
+          <w:ilvl w:val="0"/>
+          <w:numId w:val="2"/>
+        </w:numPr>
+        <w:spacing w:before="36" w:after="36"/>
+      </w:pPr>
+      <w:r>
+        <w:rPr>
+          <w:b/>
+          <w:bCs/>
+        </w:rPr>
+        <w:t>Phase-4 total with diversity:</w:t>
+      </w:r>
+      <w:r>
+        <w:t xml:space="preserve"> </w:t>
+      </w:r>
+      <w:r>
+        <w:rPr>
+          <w:rFonts w:ascii="Consolas" w:hAnsi="Consolas"/>
+          <w:sz w:val="22"/>
+        </w:rPr>
+        <w:t xml:space="preserve">N_phase4_total = </w:t>
+      </w:r>
+      <w:proofErr w:type="spellStart"/>
+      <w:r>
+        <w:rPr>
+          <w:rFonts w:ascii="Consolas" w:hAnsi="Consolas"/>
+          <w:sz w:val="22"/>
+        </w:rPr>
+        <w:t>N_core</w:t>
+      </w:r>
+      <w:proofErr w:type="spellEnd"/>
+      <w:r>
+        <w:rPr>
+          <w:rFonts w:ascii="Consolas" w:hAnsi="Consolas"/>
+          <w:sz w:val="22"/>
+        </w:rPr>
+        <w:t xml:space="preserve"> + </w:t>
+      </w:r>
+      <w:proofErr w:type="spellStart"/>
+      <w:r>
+        <w:rPr>
+          <w:rFonts w:ascii="Consolas" w:hAnsi="Consolas"/>
+          <w:sz w:val="22"/>
+        </w:rPr>
+        <w:t>N_drop</w:t>
+      </w:r>
+      <w:proofErr w:type="spellEnd"/>
+      <w:r>
+        <w:rPr>
+          <w:rFonts w:ascii="Consolas" w:hAnsi="Consolas"/>
+          <w:sz w:val="22"/>
+        </w:rPr>
+        <w:t xml:space="preserve"> * </w:t>
+      </w:r>
+      <w:proofErr w:type="spellStart"/>
+      <w:r>
+        <w:rPr>
+          <w:rFonts w:ascii="Consolas" w:hAnsi="Consolas"/>
+          <w:sz w:val="22"/>
+        </w:rPr>
+        <w:t>p_mix</w:t>
+      </w:r>
+      <w:proofErr w:type="spellEnd"/>
+    </w:p>
+    <w:p>
+      <w:pPr>
+        <w:spacing w:before="180" w:after="180"/>
+      </w:pPr>
+      <w:r>
+        <w:t xml:space="preserve">Plugging in </w:t>
+      </w:r>
+      <w:r>
+        <w:rPr>
+          <w:rFonts w:ascii="Consolas" w:hAnsi="Consolas"/>
+          <w:sz w:val="22"/>
+        </w:rPr>
+        <w:t>N=60,000</w:t>
+      </w:r>
+      <w:r>
+        <w:t xml:space="preserve">, </w:t>
+      </w:r>
+      <w:proofErr w:type="spellStart"/>
+      <w:r>
+        <w:rPr>
+          <w:rFonts w:ascii="Consolas" w:hAnsi="Consolas"/>
+          <w:sz w:val="22"/>
+        </w:rPr>
+        <w:t>r</w:t>
+      </w:r>
+      <w:proofErr w:type="spellEnd"/>
+      <w:r>
+        <w:rPr>
+          <w:rFonts w:ascii="Consolas" w:hAnsi="Consolas"/>
+          <w:sz w:val="22"/>
+        </w:rPr>
+        <w:t>₁=0.60</w:t>
+      </w:r>
+      <w:r>
+        <w:t xml:space="preserve">, </w:t>
+      </w:r>
+      <w:proofErr w:type="spellStart"/>
+      <w:r>
+        <w:rPr>
+          <w:rFonts w:ascii="Consolas" w:hAnsi="Consolas"/>
+          <w:sz w:val="22"/>
+        </w:rPr>
+        <w:t>r</w:t>
+      </w:r>
+      <w:proofErr w:type="spellEnd"/>
+      <w:r>
+        <w:rPr>
+          <w:rFonts w:ascii="Consolas" w:hAnsi="Consolas"/>
+          <w:sz w:val="22"/>
+        </w:rPr>
+        <w:t>₂=0.60</w:t>
+      </w:r>
+      <w:r>
+        <w:t>:</w:t>
+      </w:r>
+    </w:p>
+    <w:p>
+      <w:pPr>
+        <w:numPr>
+          <w:ilvl w:val="0"/>
+          <w:numId w:val="2"/>
+        </w:numPr>
+        <w:spacing w:before="36" w:after="36"/>
+      </w:pPr>
+      <w:proofErr w:type="spellStart"/>
+      <w:r>
+        <w:rPr>
+          <w:rFonts w:ascii="Consolas" w:hAnsi="Consolas"/>
+          <w:sz w:val="22"/>
+        </w:rPr>
+        <w:t>N_core</w:t>
+      </w:r>
+      <w:proofErr w:type="spellEnd"/>
+      <w:r>
+        <w:rPr>
+          <w:rFonts w:ascii="Consolas" w:hAnsi="Consolas"/>
+          <w:sz w:val="22"/>
+        </w:rPr>
+        <w:t xml:space="preserve"> = 60,000 * 0.60 * 0.60 = 21,600</w:t>
+      </w:r>
+    </w:p>
+    <w:p>
+      <w:pPr>
+        <w:numPr>
+          <w:ilvl w:val="0"/>
+          <w:numId w:val="2"/>
+        </w:numPr>
+        <w:spacing w:before="36" w:after="36"/>
+      </w:pPr>
+      <w:r>
+        <w:t xml:space="preserve">If </w:t>
+      </w:r>
+      <w:proofErr w:type="spellStart"/>
+      <w:r>
+        <w:rPr>
+          <w:rFonts w:ascii="Consolas" w:hAnsi="Consolas"/>
+          <w:sz w:val="22"/>
+        </w:rPr>
+        <w:t>p_mix</w:t>
+      </w:r>
+      <w:proofErr w:type="spellEnd"/>
+      <w:r>
+        <w:rPr>
+          <w:rFonts w:ascii="Consolas" w:hAnsi="Consolas"/>
+          <w:sz w:val="22"/>
+        </w:rPr>
+        <w:t xml:space="preserve"> = 0.10</w:t>
+      </w:r>
+      <w:r>
+        <w:t xml:space="preserve"> → </w:t>
+      </w:r>
+      <w:r>
+        <w:rPr>
+          <w:rFonts w:ascii="Consolas" w:hAnsi="Consolas"/>
+          <w:sz w:val="22"/>
+        </w:rPr>
+        <w:t>+ 24,000 * 0.10 = 2,400</w:t>
+      </w:r>
+      <w:r>
+        <w:t xml:space="preserve"> → </w:t>
+      </w:r>
+      <w:r>
+        <w:rPr>
+          <w:b/>
+          <w:bCs/>
+        </w:rPr>
+        <w:t>24,000 total</w:t>
+      </w:r>
+    </w:p>
+    <w:p>
+      <w:pPr>
+        <w:numPr>
+          <w:ilvl w:val="0"/>
+          <w:numId w:val="2"/>
+        </w:numPr>
+        <w:spacing w:before="36" w:after="36"/>
+      </w:pPr>
+      <w:r>
+        <w:t xml:space="preserve">If </w:t>
+      </w:r>
+      <w:proofErr w:type="spellStart"/>
+      <w:r>
+        <w:rPr>
+          <w:rFonts w:ascii="Consolas" w:hAnsi="Consolas"/>
+          <w:sz w:val="22"/>
+        </w:rPr>
+        <w:t>p_mix</w:t>
+      </w:r>
+      <w:proofErr w:type="spellEnd"/>
+      <w:r>
+        <w:rPr>
+          <w:rFonts w:ascii="Consolas" w:hAnsi="Consolas"/>
+          <w:sz w:val="22"/>
+        </w:rPr>
+        <w:t xml:space="preserve"> = 0.15</w:t>
+      </w:r>
+      <w:r>
+        <w:t xml:space="preserve"> → </w:t>
+      </w:r>
+      <w:r>
+        <w:rPr>
+          <w:rFonts w:ascii="Consolas" w:hAnsi="Consolas"/>
+          <w:sz w:val="22"/>
+        </w:rPr>
+        <w:t>+ 24,000 * 0.15 = 3,600</w:t>
+      </w:r>
+      <w:r>
+        <w:t xml:space="preserve"> → </w:t>
+      </w:r>
+      <w:r>
+        <w:rPr>
+          <w:b/>
+          <w:bCs/>
+        </w:rPr>
+        <w:t>25,200 total</w:t>
+      </w:r>
+    </w:p>
+    <w:p>
+      <w:r>
+        <w:pict w14:anchorId="29EE52D0">
+          <v:rect id="_x0000_i1181" style="width:0;height:1.5pt" o:hralign="center" o:hrstd="t" o:hr="t"/>
+        </w:pict>
+      </w:r>
+    </w:p>
+    <w:p>
+      <w:pPr>
+        <w:keepNext/>
+        <w:keepLines/>
+        <w:spacing w:before="160" w:after="80"/>
+        <w:outlineLvl w:val="2"/>
+        <w:rPr>
+          <w:rFonts w:eastAsiaTheme="majorEastAsia" w:cstheme="majorBidi"/>
+          <w:color w:val="0F4761" w:themeColor="accent1" w:themeShade="BF"/>
+          <w:sz w:val="28"/>
+          <w:szCs w:val="28"/>
+        </w:rPr>
+      </w:pPr>
+      <w:bookmarkStart w:id="18" w:name="bottom-line-verified"/>
+      <w:r>
+        <w:rPr>
+          <w:rFonts w:eastAsiaTheme="majorEastAsia" w:cstheme="majorBidi"/>
+          <w:color w:val="0F4761" w:themeColor="accent1" w:themeShade="BF"/>
+          <w:sz w:val="28"/>
+          <w:szCs w:val="28"/>
+        </w:rPr>
+        <w:t>Bottom line (verified):</w:t>
+      </w:r>
+    </w:p>
+    <w:p>
+      <w:pPr>
+        <w:numPr>
+          <w:ilvl w:val="0"/>
+          <w:numId w:val="2"/>
+        </w:numPr>
+        <w:spacing w:before="36" w:after="36"/>
+      </w:pPr>
+      <w:r>
+        <w:rPr>
+          <w:b/>
+          <w:bCs/>
+        </w:rPr>
+        <w:t>Phase 3</w:t>
+      </w:r>
+      <w:r>
+        <w:t xml:space="preserve"> doesn’t change the dataset; it </w:t>
+      </w:r>
+      <w:r>
+        <w:rPr>
+          <w:b/>
+          <w:bCs/>
+        </w:rPr>
+        <w:t>refreshes hardness</w:t>
+      </w:r>
+      <w:r>
+        <w:t xml:space="preserve"> so you can </w:t>
+      </w:r>
+      <w:r>
+        <w:rPr>
+          <w:b/>
+          <w:bCs/>
+        </w:rPr>
+        <w:t>shrink to 21,600</w:t>
+      </w:r>
+      <w:r>
+        <w:t xml:space="preserve"> for Phase 4 (plus optional diversity from the </w:t>
+      </w:r>
+      <w:r>
+        <w:rPr>
+          <w:b/>
+          <w:bCs/>
+        </w:rPr>
+        <w:t>original 24k</w:t>
+      </w:r>
+      <w:r>
+        <w:t>).</w:t>
+      </w:r>
+    </w:p>
+    <w:p>
+      <w:pPr>
+        <w:numPr>
+          <w:ilvl w:val="0"/>
+          <w:numId w:val="2"/>
+        </w:numPr>
+        <w:spacing w:before="36" w:after="36"/>
+      </w:pPr>
+      <w:r>
+        <w:t>This is consistent with everything above and avoids the earlier confusion.</w:t>
+      </w:r>
+    </w:p>
+    <w:bookmarkEnd w:id="10"/>
+    <w:bookmarkEnd w:id="17"/>
+    <w:bookmarkEnd w:id="18"/>
+    <w:p>
+      <w:pPr>
+        <w:pStyle w:val="BodyText"/>
+      </w:pPr>
+    </w:p>
+    <w:p>
+      <w:pPr>
+        <w:pStyle w:val="BodyText"/>
+      </w:pPr>
     </w:p>
     <w:sectPr>
       <w:footnotePr>
@@ -1369,6 +3031,18 @@
   </w:num>
   <w:num w:numId="8" w16cid:durableId="210071435">
     <w:abstractNumId w:val="1"/>
+  </w:num>
+  <w:num w:numId="9" w16cid:durableId="1184707299">
+    <w:abstractNumId w:val="1"/>
+    <w:lvlOverride w:ilvl="0"/>
+    <w:lvlOverride w:ilvl="1"/>
+    <w:lvlOverride w:ilvl="2"/>
+    <w:lvlOverride w:ilvl="3"/>
+    <w:lvlOverride w:ilvl="4"/>
+    <w:lvlOverride w:ilvl="5"/>
+    <w:lvlOverride w:ilvl="6"/>
+    <w:lvlOverride w:ilvl="7"/>
+    <w:lvlOverride w:ilvl="8"/>
   </w:num>
 </w:numbering>
 </file>
@@ -1840,7 +3514,6 @@
   <w:style w:type="character" w:default="1" w:styleId="DefaultParagraphFont">
     <w:name w:val="Default Paragraph Font"/>
     <w:uiPriority w:val="1"/>
-    <w:semiHidden/>
     <w:unhideWhenUsed/>
   </w:style>
   <w:style w:type="table" w:default="1" w:styleId="TableNormal">

</xml_diff>

<commit_message>
1 trial 20 aug phase 2,3 try
</commit_message>
<xml_diff>
--- a/dsr_hem_chatgpt1.docx
+++ b/dsr_hem_chatgpt1.docx
@@ -1100,31 +1100,14 @@
         <w:spacing w:before="36" w:after="36"/>
       </w:pPr>
       <w:r>
-        <w:t xml:space="preserve">Optional diversity </w:t>
-      </w:r>
-      <w:proofErr w:type="gramStart"/>
-      <w:r>
-        <w:t>mix</w:t>
-      </w:r>
-      <w:proofErr w:type="gramEnd"/>
-      <w:r>
-        <w:t xml:space="preserve"> in Phase 4 (from the original dropped pool): </w:t>
-      </w:r>
-      <w:proofErr w:type="spellStart"/>
-      <w:r>
-        <w:rPr>
-          <w:b/>
-          <w:bCs/>
-        </w:rPr>
-        <w:t>p_mix</w:t>
-      </w:r>
-      <w:proofErr w:type="spellEnd"/>
-      <w:r>
-        <w:rPr>
-          <w:b/>
-          <w:bCs/>
-        </w:rPr>
-        <w:t xml:space="preserve"> = 10–15%</w:t>
+        <w:t xml:space="preserve">Optional diversity mix in Phase 4 (from the original dropped pool): </w:t>
+      </w:r>
+      <w:r>
+        <w:rPr>
+          <w:b/>
+          <w:bCs/>
+        </w:rPr>
+        <w:t>p_mix = 10–15%</w:t>
       </w:r>
       <w:r>
         <w:t xml:space="preserve"> (you choose)</w:t>
@@ -1133,7 +1116,7 @@
     <w:p>
       <w:r>
         <w:pict w14:anchorId="39C73F8B">
-          <v:rect id="_x0000_i1178" style="width:0;height:1.5pt" o:hralign="center" o:hrstd="t" o:hr="t"/>
+          <v:rect id="_x0000_i1032" style="width:0;height:1.5pt" o:hralign="center" o:hrstd="t" o:hr="t"/>
         </w:pict>
       </w:r>
     </w:p>
@@ -1204,15 +1187,7 @@
         <w:t>What happens:</w:t>
       </w:r>
       <w:r>
-        <w:t xml:space="preserve"> train as usual and log per-sample loss/</w:t>
-      </w:r>
-      <w:proofErr w:type="spellStart"/>
-      <w:r>
-        <w:t>IoU</w:t>
-      </w:r>
-      <w:proofErr w:type="spellEnd"/>
-      <w:r>
-        <w:t xml:space="preserve"> (for later selection)</w:t>
+        <w:t xml:space="preserve"> train as usual and log per-sample loss/IoU (for later selection)</w:t>
       </w:r>
     </w:p>
     <w:p>
@@ -1366,17 +1341,8 @@
           <w:b/>
           <w:bCs/>
         </w:rPr>
-        <w:t xml:space="preserve">Train </w:t>
-      </w:r>
-      <w:proofErr w:type="gramStart"/>
-      <w:r>
-        <w:rPr>
-          <w:b/>
-          <w:bCs/>
-        </w:rPr>
-        <w:t>on:</w:t>
-      </w:r>
-      <w:proofErr w:type="gramEnd"/>
+        <w:t>Train on:</w:t>
+      </w:r>
       <w:r>
         <w:t xml:space="preserve"> these </w:t>
       </w:r>
@@ -1413,19 +1379,176 @@
           <w:sz w:val="32"/>
           <w:szCs w:val="32"/>
         </w:rPr>
-        <w:t xml:space="preserve">Phase 3 — Re-mining window (no dataset </w:t>
-      </w:r>
-      <w:proofErr w:type="gramStart"/>
-      <w:r>
+        <w:t>Phase 3 — Re-mining window (no dataset change yet)</w:t>
+      </w:r>
+    </w:p>
+    <w:p>
+      <w:pPr>
+        <w:numPr>
+          <w:ilvl w:val="0"/>
+          <w:numId w:val="2"/>
+        </w:numPr>
+        <w:spacing w:before="36" w:after="36"/>
+      </w:pPr>
+      <w:r>
+        <w:rPr>
+          <w:b/>
+          <w:bCs/>
+        </w:rPr>
+        <w:t>Keep training on the same 36,000</w:t>
+      </w:r>
+      <w:r>
+        <w:t xml:space="preserve"> (no change to sampler)</w:t>
+      </w:r>
+    </w:p>
+    <w:p>
+      <w:pPr>
+        <w:numPr>
+          <w:ilvl w:val="0"/>
+          <w:numId w:val="2"/>
+        </w:numPr>
+        <w:spacing w:before="36" w:after="36"/>
+      </w:pPr>
+      <w:r>
+        <w:rPr>
+          <w:b/>
+          <w:bCs/>
+        </w:rPr>
+        <w:t>At the end of this window:</w:t>
+      </w:r>
+      <w:r>
+        <w:t xml:space="preserve"> re-log loss/IoU and recompute hardness </w:t>
+      </w:r>
+      <w:r>
+        <w:rPr>
+          <w:b/>
+          <w:bCs/>
+        </w:rPr>
+        <w:t>on these 36,000</w:t>
+      </w:r>
+    </w:p>
+    <w:p>
+      <w:pPr>
+        <w:numPr>
+          <w:ilvl w:val="0"/>
+          <w:numId w:val="2"/>
+        </w:numPr>
+        <w:spacing w:before="36" w:after="36"/>
+      </w:pPr>
+      <w:r>
+        <w:rPr>
+          <w:b/>
+          <w:bCs/>
+        </w:rPr>
+        <w:t>Purpose:</w:t>
+      </w:r>
+      <w:r>
+        <w:t xml:space="preserve"> identify which of the </w:t>
+      </w:r>
+      <w:r>
+        <w:rPr>
+          <w:b/>
+          <w:bCs/>
+        </w:rPr>
+        <w:t>36,000</w:t>
+      </w:r>
+      <w:r>
+        <w:t xml:space="preserve"> are </w:t>
+      </w:r>
+      <w:r>
+        <w:rPr>
+          <w:i/>
+          <w:iCs/>
+        </w:rPr>
+        <w:t>still</w:t>
+      </w:r>
+      <w:r>
+        <w:t xml:space="preserve"> hard now</w:t>
+      </w:r>
+    </w:p>
+    <w:p>
+      <w:pPr>
+        <w:numPr>
+          <w:ilvl w:val="0"/>
+          <w:numId w:val="2"/>
+        </w:numPr>
+        <w:spacing w:before="36" w:after="36"/>
+      </w:pPr>
+      <w:r>
+        <w:rPr>
+          <w:b/>
+          <w:bCs/>
+        </w:rPr>
+        <w:t>Output for next phase:</w:t>
+      </w:r>
+      <w:r>
+        <w:t xml:space="preserve"> a </w:t>
+      </w:r>
+      <w:r>
+        <w:rPr>
+          <w:b/>
+          <w:bCs/>
+        </w:rPr>
+        <w:t>new ranking</w:t>
+      </w:r>
+      <w:r>
+        <w:t xml:space="preserve"> of the 36,000; you will take the top </w:t>
+      </w:r>
+      <w:r>
+        <w:rPr>
+          <w:b/>
+          <w:bCs/>
+        </w:rPr>
+        <w:t>r₂ = 60%</w:t>
+      </w:r>
+      <w:r>
+        <w:t xml:space="preserve"> of them for Phase 4</w:t>
+      </w:r>
+    </w:p>
+    <w:p>
+      <w:pPr>
+        <w:spacing w:before="100" w:after="100"/>
+        <w:ind w:left="480" w:right="480"/>
+      </w:pPr>
+      <w:r>
+        <w:t xml:space="preserve">Phase 3 is not a new subset; it’s just the </w:t>
+      </w:r>
+      <w:r>
+        <w:rPr>
+          <w:b/>
+          <w:bCs/>
+        </w:rPr>
+        <w:t>measurement step</w:t>
+      </w:r>
+      <w:r>
+        <w:t xml:space="preserve"> to refresh hardness with the updated model. You can also do this snapshot at the </w:t>
+      </w:r>
+      <w:r>
+        <w:rPr>
+          <w:b/>
+          <w:bCs/>
+        </w:rPr>
+        <w:t>end of Phase 2</w:t>
+      </w:r>
+      <w:r>
+        <w:t xml:space="preserve"> instead of reserving a special window—same outcome.</w:t>
+      </w:r>
+    </w:p>
+    <w:p>
+      <w:pPr>
+        <w:keepNext/>
+        <w:keepLines/>
+        <w:spacing w:before="160" w:after="80"/>
+        <w:outlineLvl w:val="1"/>
         <w:rPr>
           <w:rFonts w:asciiTheme="majorHAnsi" w:eastAsiaTheme="majorEastAsia" w:hAnsiTheme="majorHAnsi" w:cstheme="majorBidi"/>
           <w:color w:val="0F4761" w:themeColor="accent1" w:themeShade="BF"/>
           <w:sz w:val="32"/>
           <w:szCs w:val="32"/>
         </w:rPr>
-        <w:t>change</w:t>
-      </w:r>
-      <w:proofErr w:type="gramEnd"/>
+      </w:pPr>
+      <w:bookmarkStart w:id="15" w:name="Xea4dd2ab03471ccacda62785eb1032abdef0f7c"/>
+      <w:bookmarkEnd w:id="14"/>
       <w:r>
         <w:rPr>
           <w:rFonts w:asciiTheme="majorHAnsi" w:eastAsiaTheme="majorEastAsia" w:hAnsiTheme="majorHAnsi" w:cstheme="majorBidi"/>
@@ -1433,7 +1556,8 @@
           <w:sz w:val="32"/>
           <w:szCs w:val="32"/>
         </w:rPr>
-        <w:t xml:space="preserve"> yet)</w:t>
+        <w:lastRenderedPageBreak/>
+        <w:t>Phase 4 — Refined HEM set (+ optional diversity)</w:t>
       </w:r>
     </w:p>
     <w:p>
@@ -1442,17 +1566,56 @@
           <w:ilvl w:val="0"/>
           <w:numId w:val="2"/>
         </w:numPr>
-        <w:spacing w:before="36" w:after="36"/>
-      </w:pPr>
-      <w:r>
-        <w:rPr>
-          <w:b/>
-          <w:bCs/>
-        </w:rPr>
-        <w:t>Keep training on the same 36,000</w:t>
-      </w:r>
-      <w:r>
-        <w:t xml:space="preserve"> (no change to sampler)</w:t>
+      </w:pPr>
+      <w:r>
+        <w:rPr>
+          <w:b/>
+          <w:bCs/>
+        </w:rPr>
+        <w:t>Core set:</w:t>
+      </w:r>
+      <w:r>
+        <w:t xml:space="preserve"> </w:t>
+      </w:r>
+      <w:r>
+        <w:rPr>
+          <w:b/>
+          <w:bCs/>
+        </w:rPr>
+        <w:t>top r₂ = 60%</w:t>
+      </w:r>
+      <w:r>
+        <w:t xml:space="preserve"> of the </w:t>
+      </w:r>
+      <w:r>
+        <w:rPr>
+          <w:b/>
+          <w:bCs/>
+        </w:rPr>
+        <w:t>36,000</w:t>
+      </w:r>
+      <w:r>
+        <w:t xml:space="preserve"> (based on Phase-3 hardness) → </w:t>
+      </w:r>
+      <w:r>
+        <w:rPr>
+          <w:b/>
+          <w:bCs/>
+        </w:rPr>
+        <w:t>21,600</w:t>
+      </w:r>
+      <w:r>
+        <w:t xml:space="preserve"> samples (</w:t>
+      </w:r>
+      <w:r>
+        <w:rPr>
+          <w:b/>
+          <w:bCs/>
+        </w:rPr>
+        <w:t>36% of the original 60,000</w:t>
+      </w:r>
+      <w:r>
+        <w:t>)</w:t>
       </w:r>
     </w:p>
     <w:p>
@@ -1461,384 +1624,141 @@
           <w:ilvl w:val="0"/>
           <w:numId w:val="2"/>
         </w:numPr>
+      </w:pPr>
+      <w:r>
+        <w:rPr>
+          <w:b/>
+          <w:bCs/>
+        </w:rPr>
+        <w:t>Optional diversity add-back:</w:t>
+      </w:r>
+      <w:r>
+        <w:t xml:space="preserve"> sample from the </w:t>
+      </w:r>
+      <w:r>
+        <w:rPr>
+          <w:b/>
+          <w:bCs/>
+        </w:rPr>
+        <w:t>originally dropped pool of 24,000</w:t>
+      </w:r>
+      <w:r>
+        <w:t xml:space="preserve"> (i.e., the 60k→36k drop in Phase 2).</w:t>
+      </w:r>
+    </w:p>
+    <w:p>
+      <w:pPr>
+        <w:numPr>
+          <w:ilvl w:val="1"/>
+          <w:numId w:val="2"/>
+        </w:numPr>
         <w:spacing w:before="36" w:after="36"/>
       </w:pPr>
       <w:r>
-        <w:rPr>
-          <w:b/>
-          <w:bCs/>
-        </w:rPr>
-        <w:t>At the end of this window:</w:t>
-      </w:r>
-      <w:r>
-        <w:t xml:space="preserve"> re-log loss/</w:t>
-      </w:r>
-      <w:proofErr w:type="spellStart"/>
-      <w:r>
-        <w:t>IoU</w:t>
-      </w:r>
-      <w:proofErr w:type="spellEnd"/>
-      <w:r>
-        <w:t xml:space="preserve"> and recompute hardness </w:t>
-      </w:r>
-      <w:r>
-        <w:rPr>
-          <w:b/>
-          <w:bCs/>
-        </w:rPr>
-        <w:t>on these 36,000</w:t>
-      </w:r>
-    </w:p>
-    <w:p>
-      <w:pPr>
-        <w:numPr>
-          <w:ilvl w:val="0"/>
+        <w:t xml:space="preserve">If </w:t>
+      </w:r>
+      <w:r>
+        <w:rPr>
+          <w:b/>
+          <w:bCs/>
+        </w:rPr>
+        <w:t>p_mix = 10%</w:t>
+      </w:r>
+      <w:r>
+        <w:t xml:space="preserve"> of that dropped pool → add </w:t>
+      </w:r>
+      <w:r>
+        <w:rPr>
+          <w:b/>
+          <w:bCs/>
+        </w:rPr>
+        <w:t>2,400</w:t>
+      </w:r>
+      <w:r>
+        <w:t xml:space="preserve"> → total </w:t>
+      </w:r>
+      <w:r>
+        <w:rPr>
+          <w:b/>
+          <w:bCs/>
+        </w:rPr>
+        <w:t>24,000</w:t>
+      </w:r>
+      <w:r>
+        <w:t xml:space="preserve"> (40% of base)</w:t>
+      </w:r>
+    </w:p>
+    <w:p>
+      <w:pPr>
+        <w:numPr>
+          <w:ilvl w:val="1"/>
           <w:numId w:val="2"/>
         </w:numPr>
         <w:spacing w:before="36" w:after="36"/>
       </w:pPr>
       <w:r>
-        <w:rPr>
-          <w:b/>
-          <w:bCs/>
-        </w:rPr>
-        <w:t>Purpose:</w:t>
-      </w:r>
-      <w:r>
-        <w:t xml:space="preserve"> identify which of the </w:t>
-      </w:r>
-      <w:r>
-        <w:rPr>
-          <w:b/>
-          <w:bCs/>
-        </w:rPr>
-        <w:t>36,000</w:t>
-      </w:r>
-      <w:r>
-        <w:t xml:space="preserve"> are </w:t>
+        <w:t xml:space="preserve">If </w:t>
+      </w:r>
+      <w:r>
+        <w:rPr>
+          <w:b/>
+          <w:bCs/>
+        </w:rPr>
+        <w:t>p_mix = 15%</w:t>
+      </w:r>
+      <w:r>
+        <w:t xml:space="preserve"> → add </w:t>
+      </w:r>
+      <w:r>
+        <w:rPr>
+          <w:b/>
+          <w:bCs/>
+        </w:rPr>
+        <w:t>3,600</w:t>
+      </w:r>
+      <w:r>
+        <w:t xml:space="preserve"> → total </w:t>
+      </w:r>
+      <w:r>
+        <w:rPr>
+          <w:b/>
+          <w:bCs/>
+        </w:rPr>
+        <w:t>25,200</w:t>
+      </w:r>
+      <w:r>
+        <w:t xml:space="preserve"> (42% of base)</w:t>
+      </w:r>
+    </w:p>
+    <w:p>
+      <w:pPr>
+        <w:spacing w:before="180" w:after="180"/>
+      </w:pPr>
+      <w:r>
+        <w:rPr>
+          <w:b/>
+          <w:bCs/>
+        </w:rPr>
+        <w:t>Recommendation (verified):</w:t>
+      </w:r>
+      <w:r>
+        <w:t xml:space="preserve"> if you add diversity, take it from the </w:t>
+      </w:r>
+      <w:r>
+        <w:rPr>
+          <w:b/>
+          <w:bCs/>
+        </w:rPr>
+        <w:t>original 24,000</w:t>
+      </w:r>
+      <w:r>
+        <w:t xml:space="preserve"> that were never trained in Phase 2/3. This re-introduces distribution coverage you haven’t seen recently. (You </w:t>
       </w:r>
       <w:r>
         <w:rPr>
           <w:i/>
           <w:iCs/>
         </w:rPr>
-        <w:t>still</w:t>
-      </w:r>
-      <w:r>
-        <w:t xml:space="preserve"> hard now</w:t>
-      </w:r>
-    </w:p>
-    <w:p>
-      <w:pPr>
-        <w:numPr>
-          <w:ilvl w:val="0"/>
-          <w:numId w:val="2"/>
-        </w:numPr>
-        <w:spacing w:before="36" w:after="36"/>
-      </w:pPr>
-      <w:r>
-        <w:rPr>
-          <w:b/>
-          <w:bCs/>
-        </w:rPr>
-        <w:t>Output for next phase:</w:t>
-      </w:r>
-      <w:r>
-        <w:t xml:space="preserve"> a </w:t>
-      </w:r>
-      <w:r>
-        <w:rPr>
-          <w:b/>
-          <w:bCs/>
-        </w:rPr>
-        <w:t>new ranking</w:t>
-      </w:r>
-      <w:r>
-        <w:t xml:space="preserve"> of the 36,000; you will take the top </w:t>
-      </w:r>
-      <w:r>
-        <w:rPr>
-          <w:b/>
-          <w:bCs/>
-        </w:rPr>
-        <w:t>r₂ = 60%</w:t>
-      </w:r>
-      <w:r>
-        <w:t xml:space="preserve"> of them for Phase 4</w:t>
-      </w:r>
-    </w:p>
-    <w:p>
-      <w:pPr>
-        <w:spacing w:before="100" w:after="100"/>
-        <w:ind w:left="480" w:right="480"/>
-      </w:pPr>
-      <w:r>
-        <w:t xml:space="preserve">Phase 3 is not a new subset; it’s just the </w:t>
-      </w:r>
-      <w:r>
-        <w:rPr>
-          <w:b/>
-          <w:bCs/>
-        </w:rPr>
-        <w:t>measurement step</w:t>
-      </w:r>
-      <w:r>
-        <w:t xml:space="preserve"> to refresh hardness with the updated model. You can also do this snapshot at the </w:t>
-      </w:r>
-      <w:r>
-        <w:rPr>
-          <w:b/>
-          <w:bCs/>
-        </w:rPr>
-        <w:t>end of Phase 2</w:t>
-      </w:r>
-      <w:r>
-        <w:t xml:space="preserve"> instead of reserving a special window—same outcome.</w:t>
-      </w:r>
-    </w:p>
-    <w:p>
-      <w:pPr>
-        <w:keepNext/>
-        <w:keepLines/>
-        <w:spacing w:before="160" w:after="80"/>
-        <w:outlineLvl w:val="1"/>
-        <w:rPr>
-          <w:rFonts w:asciiTheme="majorHAnsi" w:eastAsiaTheme="majorEastAsia" w:hAnsiTheme="majorHAnsi" w:cstheme="majorBidi"/>
-          <w:color w:val="0F4761" w:themeColor="accent1" w:themeShade="BF"/>
-          <w:sz w:val="32"/>
-          <w:szCs w:val="32"/>
-        </w:rPr>
-      </w:pPr>
-      <w:bookmarkStart w:id="15" w:name="Xea4dd2ab03471ccacda62785eb1032abdef0f7c"/>
-      <w:bookmarkEnd w:id="14"/>
-      <w:r>
-        <w:rPr>
-          <w:rFonts w:asciiTheme="majorHAnsi" w:eastAsiaTheme="majorEastAsia" w:hAnsiTheme="majorHAnsi" w:cstheme="majorBidi"/>
-          <w:color w:val="0F4761" w:themeColor="accent1" w:themeShade="BF"/>
-          <w:sz w:val="32"/>
-          <w:szCs w:val="32"/>
-        </w:rPr>
-        <w:lastRenderedPageBreak/>
-        <w:t>Phase 4 — Refined HEM set (+ optional diversity)</w:t>
-      </w:r>
-    </w:p>
-    <w:p>
-      <w:pPr>
-        <w:numPr>
-          <w:ilvl w:val="0"/>
-          <w:numId w:val="2"/>
-        </w:numPr>
-      </w:pPr>
-      <w:r>
-        <w:rPr>
-          <w:b/>
-          <w:bCs/>
-        </w:rPr>
-        <w:t>Core set:</w:t>
-      </w:r>
-      <w:r>
-        <w:t xml:space="preserve"> </w:t>
-      </w:r>
-      <w:r>
-        <w:rPr>
-          <w:b/>
-          <w:bCs/>
-        </w:rPr>
-        <w:t>top r₂ = 60%</w:t>
-      </w:r>
-      <w:r>
-        <w:t xml:space="preserve"> of the </w:t>
-      </w:r>
-      <w:r>
-        <w:rPr>
-          <w:b/>
-          <w:bCs/>
-        </w:rPr>
-        <w:t>36,000</w:t>
-      </w:r>
-      <w:r>
-        <w:t xml:space="preserve"> (based on Phase-3 hardness) → </w:t>
-      </w:r>
-      <w:r>
-        <w:rPr>
-          <w:b/>
-          <w:bCs/>
-        </w:rPr>
-        <w:t>21,600</w:t>
-      </w:r>
-      <w:r>
-        <w:t xml:space="preserve"> samples (</w:t>
-      </w:r>
-      <w:r>
-        <w:rPr>
-          <w:b/>
-          <w:bCs/>
-        </w:rPr>
-        <w:t>36% of the original 60,000</w:t>
-      </w:r>
-      <w:r>
-        <w:t>)</w:t>
-      </w:r>
-    </w:p>
-    <w:p>
-      <w:pPr>
-        <w:numPr>
-          <w:ilvl w:val="0"/>
-          <w:numId w:val="2"/>
-        </w:numPr>
-      </w:pPr>
-      <w:r>
-        <w:rPr>
-          <w:b/>
-          <w:bCs/>
-        </w:rPr>
-        <w:t>Optional diversity add-back:</w:t>
-      </w:r>
-      <w:r>
-        <w:t xml:space="preserve"> sample from the </w:t>
-      </w:r>
-      <w:r>
-        <w:rPr>
-          <w:b/>
-          <w:bCs/>
-        </w:rPr>
-        <w:t>originally dropped pool of 24,000</w:t>
-      </w:r>
-      <w:r>
-        <w:t xml:space="preserve"> (i.e., the 60k→36k drop in Phase 2).</w:t>
-      </w:r>
-    </w:p>
-    <w:p>
-      <w:pPr>
-        <w:numPr>
-          <w:ilvl w:val="1"/>
-          <w:numId w:val="2"/>
-        </w:numPr>
-        <w:spacing w:before="36" w:after="36"/>
-      </w:pPr>
-      <w:r>
-        <w:t xml:space="preserve">If </w:t>
-      </w:r>
-      <w:proofErr w:type="spellStart"/>
-      <w:r>
-        <w:rPr>
-          <w:b/>
-          <w:bCs/>
-        </w:rPr>
-        <w:t>p_mix</w:t>
-      </w:r>
-      <w:proofErr w:type="spellEnd"/>
-      <w:r>
-        <w:rPr>
-          <w:b/>
-          <w:bCs/>
-        </w:rPr>
-        <w:t xml:space="preserve"> = 10%</w:t>
-      </w:r>
-      <w:r>
-        <w:t xml:space="preserve"> of that dropped pool → add </w:t>
-      </w:r>
-      <w:r>
-        <w:rPr>
-          <w:b/>
-          <w:bCs/>
-        </w:rPr>
-        <w:t>2,400</w:t>
-      </w:r>
-      <w:r>
-        <w:t xml:space="preserve"> → total </w:t>
-      </w:r>
-      <w:r>
-        <w:rPr>
-          <w:b/>
-          <w:bCs/>
-        </w:rPr>
-        <w:t>24,000</w:t>
-      </w:r>
-      <w:r>
-        <w:t xml:space="preserve"> (40% of base)</w:t>
-      </w:r>
-    </w:p>
-    <w:p>
-      <w:pPr>
-        <w:numPr>
-          <w:ilvl w:val="1"/>
-          <w:numId w:val="2"/>
-        </w:numPr>
-        <w:spacing w:before="36" w:after="36"/>
-      </w:pPr>
-      <w:r>
-        <w:t xml:space="preserve">If </w:t>
-      </w:r>
-      <w:proofErr w:type="spellStart"/>
-      <w:r>
-        <w:rPr>
-          <w:b/>
-          <w:bCs/>
-        </w:rPr>
-        <w:t>p_mix</w:t>
-      </w:r>
-      <w:proofErr w:type="spellEnd"/>
-      <w:r>
-        <w:rPr>
-          <w:b/>
-          <w:bCs/>
-        </w:rPr>
-        <w:t xml:space="preserve"> = 15%</w:t>
-      </w:r>
-      <w:r>
-        <w:t xml:space="preserve"> → add </w:t>
-      </w:r>
-      <w:r>
-        <w:rPr>
-          <w:b/>
-          <w:bCs/>
-        </w:rPr>
-        <w:t>3,600</w:t>
-      </w:r>
-      <w:r>
-        <w:t xml:space="preserve"> → total </w:t>
-      </w:r>
-      <w:r>
-        <w:rPr>
-          <w:b/>
-          <w:bCs/>
-        </w:rPr>
-        <w:t>25,200</w:t>
-      </w:r>
-      <w:r>
-        <w:t xml:space="preserve"> (42% of base)</w:t>
-      </w:r>
-    </w:p>
-    <w:p>
-      <w:pPr>
-        <w:spacing w:before="180" w:after="180"/>
-      </w:pPr>
-      <w:r>
-        <w:rPr>
-          <w:b/>
-          <w:bCs/>
-        </w:rPr>
-        <w:t>Recommendation (verified):</w:t>
-      </w:r>
-      <w:r>
-        <w:t xml:space="preserve"> if you add diversity, take it from the </w:t>
-      </w:r>
-      <w:r>
-        <w:rPr>
-          <w:b/>
-          <w:bCs/>
-        </w:rPr>
-        <w:t>original 24,000</w:t>
-      </w:r>
-      <w:r>
-        <w:t xml:space="preserve"> that were never trained in Phase 2/3. This re-introduces distribution coverage you haven’t seen recently. (You </w:t>
-      </w:r>
-      <w:r>
-        <w:rPr>
-          <w:i/>
-          <w:iCs/>
-        </w:rPr>
         <w:t>could</w:t>
       </w:r>
       <w:r>
@@ -1858,7 +1778,7 @@
     <w:p>
       <w:r>
         <w:pict w14:anchorId="2BDD938B">
-          <v:rect id="_x0000_i1179" style="width:0;height:1.5pt" o:hralign="center" o:hrstd="t" o:hr="t"/>
+          <v:rect id="_x0000_i1033" style="width:0;height:1.5pt" o:hralign="center" o:hrstd="t" o:hr="t"/>
         </w:pict>
       </w:r>
     </w:p>
@@ -2009,15 +1929,7 @@
               <w:spacing w:before="36" w:after="36"/>
             </w:pPr>
             <w:r>
-              <w:t>Log loss/</w:t>
-            </w:r>
-            <w:proofErr w:type="spellStart"/>
-            <w:r>
-              <w:t>IoU</w:t>
-            </w:r>
-            <w:proofErr w:type="spellEnd"/>
-            <w:r>
-              <w:t xml:space="preserve"> for selection</w:t>
+              <w:t>Log loss/IoU for selection</w:t>
             </w:r>
           </w:p>
         </w:tc>
@@ -2226,7 +2138,7 @@
       <w:r>
         <w:lastRenderedPageBreak/>
         <w:pict w14:anchorId="6E721722">
-          <v:rect id="_x0000_i1180" style="width:0;height:1.5pt" o:hralign="center" o:hrstd="t" o:hr="t"/>
+          <v:rect id="_x0000_i1034" style="width:0;height:1.5pt" o:hralign="center" o:hrstd="t" o:hr="t"/>
         </w:pict>
       </w:r>
     </w:p>
@@ -2299,21 +2211,38 @@
       <w:r>
         <w:t xml:space="preserve"> </w:t>
       </w:r>
-      <w:proofErr w:type="spellStart"/>
       <w:r>
         <w:rPr>
           <w:rFonts w:ascii="Consolas" w:hAnsi="Consolas"/>
           <w:sz w:val="22"/>
         </w:rPr>
-        <w:t>N_core</w:t>
-      </w:r>
-      <w:proofErr w:type="spellEnd"/>
+        <w:t>N_core = N * r₁ * r₂</w:t>
+      </w:r>
+    </w:p>
+    <w:p>
+      <w:pPr>
+        <w:numPr>
+          <w:ilvl w:val="0"/>
+          <w:numId w:val="2"/>
+        </w:numPr>
+        <w:spacing w:before="36" w:after="36"/>
+      </w:pPr>
+      <w:r>
+        <w:rPr>
+          <w:b/>
+          <w:bCs/>
+        </w:rPr>
+        <w:t>Dropped pool after Phase-2:</w:t>
+      </w:r>
+      <w:r>
+        <w:t xml:space="preserve"> </w:t>
+      </w:r>
       <w:r>
         <w:rPr>
           <w:rFonts w:ascii="Consolas" w:hAnsi="Consolas"/>
           <w:sz w:val="22"/>
         </w:rPr>
-        <w:t xml:space="preserve"> = N * r₁ * r₂</w:t>
+        <w:t>N_drop = N * (1 − r₁)</w:t>
       </w:r>
     </w:p>
     <w:p>
@@ -2329,26 +2258,55 @@
           <w:b/>
           <w:bCs/>
         </w:rPr>
-        <w:t>Dropped pool after Phase-2:</w:t>
+        <w:t>Phase-4 total with diversity:</w:t>
       </w:r>
       <w:r>
         <w:t xml:space="preserve"> </w:t>
       </w:r>
-      <w:proofErr w:type="spellStart"/>
       <w:r>
         <w:rPr>
           <w:rFonts w:ascii="Consolas" w:hAnsi="Consolas"/>
           <w:sz w:val="22"/>
         </w:rPr>
-        <w:t>N_drop</w:t>
-      </w:r>
-      <w:proofErr w:type="spellEnd"/>
+        <w:t>N_phase4_total = N_core + N_drop * p_mix</w:t>
+      </w:r>
+    </w:p>
+    <w:p>
+      <w:pPr>
+        <w:spacing w:before="180" w:after="180"/>
+      </w:pPr>
+      <w:r>
+        <w:t xml:space="preserve">Plugging in </w:t>
+      </w:r>
       <w:r>
         <w:rPr>
           <w:rFonts w:ascii="Consolas" w:hAnsi="Consolas"/>
           <w:sz w:val="22"/>
         </w:rPr>
-        <w:t xml:space="preserve"> = N * (1 − r₁)</w:t>
+        <w:t>N=60,000</w:t>
+      </w:r>
+      <w:r>
+        <w:t xml:space="preserve">, </w:t>
+      </w:r>
+      <w:r>
+        <w:rPr>
+          <w:rFonts w:ascii="Consolas" w:hAnsi="Consolas"/>
+          <w:sz w:val="22"/>
+        </w:rPr>
+        <w:t>r₁=0.60</w:t>
+      </w:r>
+      <w:r>
+        <w:t xml:space="preserve">, </w:t>
+      </w:r>
+      <w:r>
+        <w:rPr>
+          <w:rFonts w:ascii="Consolas" w:hAnsi="Consolas"/>
+          <w:sz w:val="22"/>
+        </w:rPr>
+        <w:t>r₂=0.60</w:t>
+      </w:r>
+      <w:r>
+        <w:t>:</w:t>
       </w:r>
     </w:p>
     <w:p>
@@ -2361,234 +2319,84 @@
       </w:pPr>
       <w:r>
         <w:rPr>
-          <w:b/>
-          <w:bCs/>
-        </w:rPr>
-        <w:t>Phase-4 total with diversity:</w:t>
-      </w:r>
-      <w:r>
-        <w:t xml:space="preserve"> </w:t>
-      </w:r>
-      <w:r>
-        <w:rPr>
           <w:rFonts w:ascii="Consolas" w:hAnsi="Consolas"/>
           <w:sz w:val="22"/>
         </w:rPr>
-        <w:t xml:space="preserve">N_phase4_total = </w:t>
-      </w:r>
-      <w:proofErr w:type="spellStart"/>
+        <w:t>N_core = 60,000 * 0.60 * 0.60 = 21,600</w:t>
+      </w:r>
+    </w:p>
+    <w:p>
+      <w:pPr>
+        <w:numPr>
+          <w:ilvl w:val="0"/>
+          <w:numId w:val="2"/>
+        </w:numPr>
+        <w:spacing w:before="36" w:after="36"/>
+      </w:pPr>
+      <w:r>
+        <w:t xml:space="preserve">If </w:t>
+      </w:r>
       <w:r>
         <w:rPr>
           <w:rFonts w:ascii="Consolas" w:hAnsi="Consolas"/>
           <w:sz w:val="22"/>
         </w:rPr>
-        <w:t>N_core</w:t>
-      </w:r>
-      <w:proofErr w:type="spellEnd"/>
+        <w:t>p_mix = 0.10</w:t>
+      </w:r>
+      <w:r>
+        <w:t xml:space="preserve"> → </w:t>
+      </w:r>
       <w:r>
         <w:rPr>
           <w:rFonts w:ascii="Consolas" w:hAnsi="Consolas"/>
           <w:sz w:val="22"/>
         </w:rPr>
-        <w:t xml:space="preserve"> + </w:t>
-      </w:r>
-      <w:proofErr w:type="spellStart"/>
+        <w:t>+ 24,000 * 0.10 = 2,400</w:t>
+      </w:r>
+      <w:r>
+        <w:t xml:space="preserve"> → </w:t>
+      </w:r>
+      <w:r>
+        <w:rPr>
+          <w:b/>
+          <w:bCs/>
+        </w:rPr>
+        <w:t>24,000 total</w:t>
+      </w:r>
+    </w:p>
+    <w:p>
+      <w:pPr>
+        <w:numPr>
+          <w:ilvl w:val="0"/>
+          <w:numId w:val="2"/>
+        </w:numPr>
+        <w:spacing w:before="36" w:after="36"/>
+      </w:pPr>
+      <w:r>
+        <w:t xml:space="preserve">If </w:t>
+      </w:r>
       <w:r>
         <w:rPr>
           <w:rFonts w:ascii="Consolas" w:hAnsi="Consolas"/>
           <w:sz w:val="22"/>
         </w:rPr>
-        <w:t>N_drop</w:t>
-      </w:r>
-      <w:proofErr w:type="spellEnd"/>
+        <w:t>p_mix = 0.15</w:t>
+      </w:r>
+      <w:r>
+        <w:t xml:space="preserve"> → </w:t>
+      </w:r>
       <w:r>
         <w:rPr>
           <w:rFonts w:ascii="Consolas" w:hAnsi="Consolas"/>
           <w:sz w:val="22"/>
         </w:rPr>
-        <w:t xml:space="preserve"> * </w:t>
-      </w:r>
-      <w:proofErr w:type="spellStart"/>
-      <w:r>
-        <w:rPr>
-          <w:rFonts w:ascii="Consolas" w:hAnsi="Consolas"/>
-          <w:sz w:val="22"/>
-        </w:rPr>
-        <w:t>p_mix</w:t>
-      </w:r>
-      <w:proofErr w:type="spellEnd"/>
-    </w:p>
-    <w:p>
-      <w:pPr>
-        <w:spacing w:before="180" w:after="180"/>
-      </w:pPr>
-      <w:r>
-        <w:t xml:space="preserve">Plugging in </w:t>
-      </w:r>
-      <w:r>
-        <w:rPr>
-          <w:rFonts w:ascii="Consolas" w:hAnsi="Consolas"/>
-          <w:sz w:val="22"/>
-        </w:rPr>
-        <w:t>N=60,000</w:t>
-      </w:r>
-      <w:r>
-        <w:t xml:space="preserve">, </w:t>
-      </w:r>
-      <w:proofErr w:type="spellStart"/>
-      <w:r>
-        <w:rPr>
-          <w:rFonts w:ascii="Consolas" w:hAnsi="Consolas"/>
-          <w:sz w:val="22"/>
-        </w:rPr>
-        <w:t>r</w:t>
-      </w:r>
-      <w:proofErr w:type="spellEnd"/>
-      <w:r>
-        <w:rPr>
-          <w:rFonts w:ascii="Consolas" w:hAnsi="Consolas"/>
-          <w:sz w:val="22"/>
-        </w:rPr>
-        <w:t>₁=0.60</w:t>
-      </w:r>
-      <w:r>
-        <w:t xml:space="preserve">, </w:t>
-      </w:r>
-      <w:proofErr w:type="spellStart"/>
-      <w:r>
-        <w:rPr>
-          <w:rFonts w:ascii="Consolas" w:hAnsi="Consolas"/>
-          <w:sz w:val="22"/>
-        </w:rPr>
-        <w:t>r</w:t>
-      </w:r>
-      <w:proofErr w:type="spellEnd"/>
-      <w:r>
-        <w:rPr>
-          <w:rFonts w:ascii="Consolas" w:hAnsi="Consolas"/>
-          <w:sz w:val="22"/>
-        </w:rPr>
-        <w:t>₂=0.60</w:t>
-      </w:r>
-      <w:r>
-        <w:t>:</w:t>
-      </w:r>
-    </w:p>
-    <w:p>
-      <w:pPr>
-        <w:numPr>
-          <w:ilvl w:val="0"/>
-          <w:numId w:val="2"/>
-        </w:numPr>
-        <w:spacing w:before="36" w:after="36"/>
-      </w:pPr>
-      <w:proofErr w:type="spellStart"/>
-      <w:r>
-        <w:rPr>
-          <w:rFonts w:ascii="Consolas" w:hAnsi="Consolas"/>
-          <w:sz w:val="22"/>
-        </w:rPr>
-        <w:t>N_core</w:t>
-      </w:r>
-      <w:proofErr w:type="spellEnd"/>
-      <w:r>
-        <w:rPr>
-          <w:rFonts w:ascii="Consolas" w:hAnsi="Consolas"/>
-          <w:sz w:val="22"/>
-        </w:rPr>
-        <w:t xml:space="preserve"> = 60,000 * 0.60 * 0.60 = 21,600</w:t>
-      </w:r>
-    </w:p>
-    <w:p>
-      <w:pPr>
-        <w:numPr>
-          <w:ilvl w:val="0"/>
-          <w:numId w:val="2"/>
-        </w:numPr>
-        <w:spacing w:before="36" w:after="36"/>
-      </w:pPr>
-      <w:r>
-        <w:t xml:space="preserve">If </w:t>
-      </w:r>
-      <w:proofErr w:type="spellStart"/>
-      <w:r>
-        <w:rPr>
-          <w:rFonts w:ascii="Consolas" w:hAnsi="Consolas"/>
-          <w:sz w:val="22"/>
-        </w:rPr>
-        <w:t>p_mix</w:t>
-      </w:r>
-      <w:proofErr w:type="spellEnd"/>
-      <w:r>
-        <w:rPr>
-          <w:rFonts w:ascii="Consolas" w:hAnsi="Consolas"/>
-          <w:sz w:val="22"/>
-        </w:rPr>
-        <w:t xml:space="preserve"> = 0.10</w:t>
+        <w:t>+ 24,000 * 0.15 = 3,600</w:t>
       </w:r>
       <w:r>
         <w:t xml:space="preserve"> → </w:t>
       </w:r>
       <w:r>
         <w:rPr>
-          <w:rFonts w:ascii="Consolas" w:hAnsi="Consolas"/>
-          <w:sz w:val="22"/>
-        </w:rPr>
-        <w:t>+ 24,000 * 0.10 = 2,400</w:t>
-      </w:r>
-      <w:r>
-        <w:t xml:space="preserve"> → </w:t>
-      </w:r>
-      <w:r>
-        <w:rPr>
-          <w:b/>
-          <w:bCs/>
-        </w:rPr>
-        <w:t>24,000 total</w:t>
-      </w:r>
-    </w:p>
-    <w:p>
-      <w:pPr>
-        <w:numPr>
-          <w:ilvl w:val="0"/>
-          <w:numId w:val="2"/>
-        </w:numPr>
-        <w:spacing w:before="36" w:after="36"/>
-      </w:pPr>
-      <w:r>
-        <w:t xml:space="preserve">If </w:t>
-      </w:r>
-      <w:proofErr w:type="spellStart"/>
-      <w:r>
-        <w:rPr>
-          <w:rFonts w:ascii="Consolas" w:hAnsi="Consolas"/>
-          <w:sz w:val="22"/>
-        </w:rPr>
-        <w:t>p_mix</w:t>
-      </w:r>
-      <w:proofErr w:type="spellEnd"/>
-      <w:r>
-        <w:rPr>
-          <w:rFonts w:ascii="Consolas" w:hAnsi="Consolas"/>
-          <w:sz w:val="22"/>
-        </w:rPr>
-        <w:t xml:space="preserve"> = 0.15</w:t>
-      </w:r>
-      <w:r>
-        <w:t xml:space="preserve"> → </w:t>
-      </w:r>
-      <w:r>
-        <w:rPr>
-          <w:rFonts w:ascii="Consolas" w:hAnsi="Consolas"/>
-          <w:sz w:val="22"/>
-        </w:rPr>
-        <w:t>+ 24,000 * 0.15 = 3,600</w:t>
-      </w:r>
-      <w:r>
-        <w:t xml:space="preserve"> → </w:t>
-      </w:r>
-      <w:r>
-        <w:rPr>
           <w:b/>
           <w:bCs/>
         </w:rPr>
@@ -2598,7 +2406,7 @@
     <w:p>
       <w:r>
         <w:pict w14:anchorId="29EE52D0">
-          <v:rect id="_x0000_i1181" style="width:0;height:1.5pt" o:hralign="center" o:hrstd="t" o:hr="t"/>
+          <v:rect id="_x0000_i1035" style="width:0;height:1.5pt" o:hralign="center" o:hrstd="t" o:hr="t"/>
         </w:pict>
       </w:r>
     </w:p>
@@ -2694,6 +2502,21 @@
       <w:pPr>
         <w:pStyle w:val="BodyText"/>
       </w:pPr>
+    </w:p>
+    <w:p>
+      <w:pPr>
+        <w:pStyle w:val="BodyText"/>
+        <w:rPr>
+          <w:rFonts w:ascii="Times New Roman" w:hAnsi="Times New Roman" w:cs="Times New Roman"/>
+        </w:rPr>
+      </w:pPr>
+      <w:r>
+        <w:rPr>
+          <w:rFonts w:ascii="Times New Roman" w:hAnsi="Times New Roman" w:cs="Times New Roman"/>
+          <w:rtl/>
+        </w:rPr>
+        <w:t>ستة آلاف وخمسمائة</w:t>
+      </w:r>
     </w:p>
     <w:p>
       <w:pPr>
@@ -3034,15 +2857,6 @@
   </w:num>
   <w:num w:numId="9" w16cid:durableId="1184707299">
     <w:abstractNumId w:val="1"/>
-    <w:lvlOverride w:ilvl="0"/>
-    <w:lvlOverride w:ilvl="1"/>
-    <w:lvlOverride w:ilvl="2"/>
-    <w:lvlOverride w:ilvl="3"/>
-    <w:lvlOverride w:ilvl="4"/>
-    <w:lvlOverride w:ilvl="5"/>
-    <w:lvlOverride w:ilvl="6"/>
-    <w:lvlOverride w:ilvl="7"/>
-    <w:lvlOverride w:ilvl="8"/>
   </w:num>
 </w:numbering>
 </file>

</xml_diff>